<commit_message>
Actualizacion Documento 1.3 MT
</commit_message>
<xml_diff>
--- a/Fase 1/Evidencias Individuales/Troquian_Marcelo_1.3_APT122_AutoevaluaciónFase1.docx
+++ b/Fase 1/Evidencias Individuales/Troquian_Marcelo_1.3_APT122_AutoevaluaciónFase1.docx
@@ -777,39 +777,7 @@
           <w:sz w:val="22"/>
           <w:szCs w:val="22"/>
         </w:rPr>
-        <w:t xml:space="preserve">Como se mencionó en </w:t>
-      </w:r>
-      <w:r>
-        <w:rPr>
-          <w:bCs/>
-          <w:sz w:val="22"/>
-          <w:szCs w:val="22"/>
-        </w:rPr>
-        <w:t>la descripción</w:t>
-      </w:r>
-      <w:r>
-        <w:rPr>
-          <w:bCs/>
-          <w:sz w:val="22"/>
-          <w:szCs w:val="22"/>
-        </w:rPr>
-        <w:t>, el disco de</w:t>
-      </w:r>
-      <w:r>
-        <w:rPr>
-          <w:bCs/>
-          <w:sz w:val="22"/>
-          <w:szCs w:val="22"/>
-        </w:rPr>
-        <w:t xml:space="preserve">l </w:t>
-      </w:r>
-      <w:r>
-        <w:rPr>
-          <w:bCs/>
-          <w:sz w:val="22"/>
-          <w:szCs w:val="22"/>
-        </w:rPr>
-        <w:t xml:space="preserve">host está a su máxima capacidad, sobrepasar este límite conlleva a la caída de todos los correos </w:t>
+        <w:t xml:space="preserve">Como se mencionó en la descripción, el disco del host está a su máxima capacidad, sobrepasar este límite conlleva a la caída de todos los correos </w:t>
       </w:r>
       <w:r>
         <w:rPr>
@@ -1391,16 +1359,14 @@
         </w:rPr>
       </w:pPr>
       <w:bookmarkStart w:id="7" w:name="_Toc173159277"/>
-      <w:proofErr w:type="spellStart"/>
       <w:r>
         <w:rPr>
           <w:bCs/>
           <w:sz w:val="22"/>
           <w:szCs w:val="22"/>
         </w:rPr>
-        <w:t>Modulo</w:t>
+        <w:t>Módulo</w:t>
       </w:r>
-      <w:proofErr w:type="spellEnd"/>
       <w:r>
         <w:rPr>
           <w:bCs/>
@@ -2330,6 +2296,22 @@
     </w:p>
     <w:p>
       <w:pPr>
+        <w:rPr>
+          <w:sz w:val="22"/>
+          <w:szCs w:val="22"/>
+        </w:rPr>
+      </w:pPr>
+    </w:p>
+    <w:p>
+      <w:pPr>
+        <w:rPr>
+          <w:sz w:val="22"/>
+          <w:szCs w:val="22"/>
+        </w:rPr>
+      </w:pPr>
+    </w:p>
+    <w:p>
+      <w:pPr>
         <w:outlineLvl w:val="0"/>
         <w:rPr>
           <w:b/>
@@ -2341,6 +2323,7 @@
           <w:b/>
           <w:bCs/>
         </w:rPr>
+        <w:lastRenderedPageBreak/>
         <w:t>RELACIÓN DEL PROYECTO CON LAS COMPETENCIAS DEL PERFIL DE EGRESO</w:t>
       </w:r>
     </w:p>
@@ -2355,27 +2338,293 @@
     </w:p>
     <w:p>
       <w:pPr>
+        <w:jc w:val="both"/>
         <w:outlineLvl w:val="0"/>
         <w:rPr>
+          <w:bCs/>
+          <w:sz w:val="22"/>
+          <w:szCs w:val="22"/>
+        </w:rPr>
+      </w:pPr>
+      <w:r>
+        <w:rPr>
+          <w:bCs/>
+          <w:sz w:val="22"/>
+          <w:szCs w:val="22"/>
+        </w:rPr>
+        <w:t>Este proyecto se relaciona directamente con las competencias del perfil de egreso. Algunas competencias son:</w:t>
+      </w:r>
+    </w:p>
+    <w:p>
+      <w:pPr>
+        <w:jc w:val="both"/>
+        <w:outlineLvl w:val="0"/>
+        <w:rPr>
+          <w:bCs/>
+          <w:sz w:val="22"/>
+          <w:szCs w:val="22"/>
+        </w:rPr>
+      </w:pPr>
+    </w:p>
+    <w:p>
+      <w:pPr>
+        <w:pStyle w:val="Prrafodelista"/>
+        <w:numPr>
+          <w:ilvl w:val="0"/>
+          <w:numId w:val="39"/>
+        </w:numPr>
+        <w:jc w:val="both"/>
+        <w:outlineLvl w:val="0"/>
+        <w:rPr>
+          <w:rFonts w:cs="Arial"/>
+          <w:bCs/>
+          <w:sz w:val="22"/>
+          <w:szCs w:val="22"/>
+        </w:rPr>
+      </w:pPr>
+      <w:r>
+        <w:rPr>
+          <w:rFonts w:cs="Arial"/>
+          <w:bCs/>
+          <w:sz w:val="22"/>
+          <w:szCs w:val="22"/>
+        </w:rPr>
+        <w:t>Proponer Soluciones Informáticas</w:t>
+      </w:r>
+    </w:p>
+    <w:p>
+      <w:pPr>
+        <w:pStyle w:val="Prrafodelista"/>
+        <w:numPr>
+          <w:ilvl w:val="0"/>
+          <w:numId w:val="39"/>
+        </w:numPr>
+        <w:jc w:val="both"/>
+        <w:outlineLvl w:val="0"/>
+        <w:rPr>
+          <w:rFonts w:cs="Arial"/>
+          <w:bCs/>
+          <w:sz w:val="22"/>
+          <w:szCs w:val="22"/>
+        </w:rPr>
+      </w:pPr>
+      <w:r>
+        <w:rPr>
+          <w:rFonts w:cs="Arial"/>
+          <w:bCs/>
+          <w:sz w:val="22"/>
+          <w:szCs w:val="22"/>
+        </w:rPr>
+        <w:t>Desarrollar Soluciones de Software</w:t>
+      </w:r>
+    </w:p>
+    <w:p>
+      <w:pPr>
+        <w:pStyle w:val="Prrafodelista"/>
+        <w:numPr>
+          <w:ilvl w:val="0"/>
+          <w:numId w:val="39"/>
+        </w:numPr>
+        <w:jc w:val="both"/>
+        <w:outlineLvl w:val="0"/>
+        <w:rPr>
+          <w:rFonts w:cs="Arial"/>
+          <w:bCs/>
+          <w:sz w:val="22"/>
+          <w:szCs w:val="22"/>
+        </w:rPr>
+      </w:pPr>
+      <w:r>
+        <w:rPr>
+          <w:rFonts w:cs="Arial"/>
+          <w:bCs/>
+          <w:sz w:val="22"/>
+          <w:szCs w:val="22"/>
+        </w:rPr>
+        <w:t>Construir Modelos de Datos</w:t>
+      </w:r>
+    </w:p>
+    <w:p>
+      <w:pPr>
+        <w:pStyle w:val="Prrafodelista"/>
+        <w:numPr>
+          <w:ilvl w:val="0"/>
+          <w:numId w:val="39"/>
+        </w:numPr>
+        <w:jc w:val="both"/>
+        <w:outlineLvl w:val="0"/>
+        <w:rPr>
+          <w:rFonts w:cs="Arial"/>
+          <w:bCs/>
+          <w:sz w:val="22"/>
+          <w:szCs w:val="22"/>
+        </w:rPr>
+      </w:pPr>
+      <w:r>
+        <w:rPr>
+          <w:rFonts w:cs="Arial"/>
+          <w:bCs/>
+          <w:sz w:val="22"/>
+          <w:szCs w:val="22"/>
+        </w:rPr>
+        <w:t>Programar Consultas en Bases de Datos</w:t>
+      </w:r>
+    </w:p>
+    <w:p>
+      <w:pPr>
+        <w:pStyle w:val="Prrafodelista"/>
+        <w:numPr>
+          <w:ilvl w:val="0"/>
+          <w:numId w:val="39"/>
+        </w:numPr>
+        <w:jc w:val="both"/>
+        <w:outlineLvl w:val="0"/>
+        <w:rPr>
+          <w:rFonts w:cs="Arial"/>
+          <w:bCs/>
+          <w:sz w:val="22"/>
+          <w:szCs w:val="22"/>
+        </w:rPr>
+      </w:pPr>
+      <w:r>
+        <w:rPr>
+          <w:rFonts w:cs="Arial"/>
+          <w:bCs/>
+          <w:sz w:val="22"/>
+          <w:szCs w:val="22"/>
+        </w:rPr>
+        <w:t>Construir Programas y Rutinas</w:t>
+      </w:r>
+    </w:p>
+    <w:p>
+      <w:pPr>
+        <w:pStyle w:val="Prrafodelista"/>
+        <w:numPr>
+          <w:ilvl w:val="0"/>
+          <w:numId w:val="39"/>
+        </w:numPr>
+        <w:jc w:val="both"/>
+        <w:outlineLvl w:val="0"/>
+        <w:rPr>
+          <w:rFonts w:cs="Arial"/>
+          <w:bCs/>
+          <w:sz w:val="22"/>
+          <w:szCs w:val="22"/>
+        </w:rPr>
+      </w:pPr>
+      <w:r>
+        <w:rPr>
+          <w:rFonts w:cs="Arial"/>
+          <w:bCs/>
+          <w:sz w:val="22"/>
+          <w:szCs w:val="22"/>
+        </w:rPr>
+        <w:t>Diseñar Modelos Arquitectónicos</w:t>
+      </w:r>
+    </w:p>
+    <w:p>
+      <w:pPr>
+        <w:pStyle w:val="Prrafodelista"/>
+        <w:numPr>
+          <w:ilvl w:val="0"/>
+          <w:numId w:val="39"/>
+        </w:numPr>
+        <w:jc w:val="both"/>
+        <w:outlineLvl w:val="0"/>
+        <w:rPr>
+          <w:rFonts w:cs="Arial"/>
+          <w:bCs/>
+          <w:sz w:val="22"/>
+          <w:szCs w:val="22"/>
+        </w:rPr>
+      </w:pPr>
+      <w:r>
+        <w:rPr>
+          <w:rFonts w:cs="Arial"/>
+          <w:bCs/>
+          <w:sz w:val="22"/>
+          <w:szCs w:val="22"/>
+        </w:rPr>
+        <w:t>Gestionar Proyectos Informáticos</w:t>
+      </w:r>
+    </w:p>
+    <w:p>
+      <w:pPr>
+        <w:outlineLvl w:val="0"/>
+        <w:rPr>
           <w:b/>
           <w:bCs/>
         </w:rPr>
       </w:pPr>
+    </w:p>
+    <w:p>
+      <w:pPr>
+        <w:outlineLvl w:val="0"/>
+        <w:rPr>
+          <w:b/>
+          <w:bCs/>
+        </w:rPr>
+      </w:pPr>
+    </w:p>
+    <w:p>
+      <w:pPr>
+        <w:outlineLvl w:val="0"/>
+        <w:rPr>
+          <w:b/>
+          <w:bCs/>
+        </w:rPr>
+      </w:pPr>
       <w:r>
         <w:rPr>
           <w:b/>
           <w:bCs/>
         </w:rPr>
-        <w:lastRenderedPageBreak/>
-        <w:t xml:space="preserve">RELACIÓN DEL PROYECTO </w:t>
+        <w:t>RELACIÓN DEL PROYECTO CON MIS INTERESES PROFESIONALES</w:t>
+      </w:r>
+    </w:p>
+    <w:p>
+      <w:pPr>
+        <w:outlineLvl w:val="0"/>
+        <w:rPr>
+          <w:b/>
+          <w:bCs/>
+        </w:rPr>
+      </w:pPr>
+    </w:p>
+    <w:p>
+      <w:pPr>
+        <w:jc w:val="both"/>
+        <w:outlineLvl w:val="0"/>
+        <w:rPr>
+          <w:rFonts w:ascii="Bradley Hand ITC" w:hAnsi="Bradley Hand ITC"/>
+          <w:b/>
+        </w:rPr>
+      </w:pPr>
+      <w:r>
+        <w:rPr>
+          <w:bCs/>
+          <w:sz w:val="22"/>
+          <w:szCs w:val="22"/>
+        </w:rPr>
+        <w:t>El proyecto se relaciona con mis intereses profesionales en la forma en que me permite desarrollar una solución informática dentro de un entorno empresarial real.</w:t>
       </w:r>
       <w:r>
         <w:rPr>
+          <w:bCs/>
+          <w:sz w:val="22"/>
+          <w:szCs w:val="22"/>
+        </w:rPr>
+        <w:t xml:space="preserve"> Considero que es importante ir empezando a llevar los conocimientos aprendidos en Duoc UC a un entorno real.</w:t>
+      </w:r>
+    </w:p>
+    <w:p>
+      <w:pPr>
+        <w:outlineLvl w:val="0"/>
+        <w:rPr>
           <w:b/>
           <w:bCs/>
         </w:rPr>
-        <w:t>CON MIS INTERESES PROFESIONALES</w:t>
-      </w:r>
+      </w:pPr>
     </w:p>
     <w:p>
       <w:pPr>
@@ -2405,36 +2654,51 @@
           <w:bCs/>
         </w:rPr>
       </w:pPr>
+    </w:p>
+    <w:p>
+      <w:pPr>
+        <w:outlineLvl w:val="0"/>
+        <w:rPr>
+          <w:b/>
+          <w:bCs/>
+        </w:rPr>
+      </w:pPr>
+    </w:p>
+    <w:p>
+      <w:pPr>
+        <w:jc w:val="both"/>
+        <w:outlineLvl w:val="0"/>
+        <w:rPr>
+          <w:bCs/>
+          <w:sz w:val="22"/>
+          <w:szCs w:val="22"/>
+        </w:rPr>
+        <w:sectPr>
+          <w:headerReference w:type="default" r:id="rId10"/>
+          <w:footerReference w:type="even" r:id="rId11"/>
+          <w:footerReference w:type="default" r:id="rId12"/>
+          <w:pgSz w:w="12240" w:h="15840" w:code="1"/>
+          <w:pgMar w:top="1701" w:right="1440" w:bottom="1134" w:left="1701" w:header="709" w:footer="709" w:gutter="0"/>
+          <w:pgNumType w:start="1"/>
+          <w:cols w:space="708"/>
+          <w:docGrid w:linePitch="360"/>
+        </w:sectPr>
+      </w:pPr>
+    </w:p>
+    <w:p>
+      <w:pPr>
+        <w:outlineLvl w:val="0"/>
+        <w:rPr>
+          <w:b/>
+          <w:bCs/>
+        </w:rPr>
+      </w:pPr>
       <w:r>
         <w:rPr>
           <w:b/>
           <w:bCs/>
         </w:rPr>
-        <w:t>FACTIBILIDAD DENTRO DE LA ASIGNATURA</w:t>
-      </w:r>
-    </w:p>
-    <w:p>
-      <w:pPr>
-        <w:outlineLvl w:val="0"/>
-        <w:rPr>
-          <w:b/>
-          <w:bCs/>
-        </w:rPr>
-      </w:pPr>
-    </w:p>
-    <w:p>
-      <w:pPr>
-        <w:outlineLvl w:val="0"/>
-        <w:rPr>
-          <w:b/>
-          <w:bCs/>
-        </w:rPr>
-      </w:pPr>
-      <w:r>
-        <w:rPr>
-          <w:b/>
-          <w:bCs/>
-        </w:rPr>
+        <w:lastRenderedPageBreak/>
         <w:t>AUTOEVALUACIÓN</w:t>
       </w:r>
     </w:p>
@@ -2448,699 +2712,6 @@
         </w:rPr>
       </w:pPr>
     </w:p>
-    <w:tbl>
-      <w:tblPr>
-        <w:tblStyle w:val="Tablaconcuadrcula"/>
-        <w:tblW w:w="5000" w:type="pct"/>
-        <w:tblLook w:val="04A0" w:firstRow="1" w:lastRow="0" w:firstColumn="1" w:lastColumn="0" w:noHBand="0" w:noVBand="1"/>
-      </w:tblPr>
-      <w:tblGrid>
-        <w:gridCol w:w="4541"/>
-        <w:gridCol w:w="4542"/>
-      </w:tblGrid>
-      <w:tr>
-        <w:trPr>
-          <w:trHeight w:val="390"/>
-        </w:trPr>
-        <w:tc>
-          <w:tcPr>
-            <w:tcW w:w="2500" w:type="pct"/>
-            <w:tcBorders>
-              <w:top w:val="single" w:sz="6" w:space="0" w:color="7F7F7F" w:themeColor="text1" w:themeTint="80"/>
-              <w:left w:val="single" w:sz="6" w:space="0" w:color="7F7F7F" w:themeColor="text1" w:themeTint="80"/>
-              <w:bottom w:val="single" w:sz="6" w:space="0" w:color="7F7F7F" w:themeColor="text1" w:themeTint="80"/>
-              <w:right w:val="single" w:sz="6" w:space="0" w:color="7F7F7F" w:themeColor="text1" w:themeTint="80"/>
-            </w:tcBorders>
-            <w:shd w:val="clear" w:color="auto" w:fill="262626" w:themeFill="text1" w:themeFillTint="D9"/>
-            <w:vAlign w:val="center"/>
-          </w:tcPr>
-          <w:p>
-            <w:pPr>
-              <w:pStyle w:val="Piedepgina"/>
-              <w:jc w:val="center"/>
-              <w:rPr>
-                <w:rFonts w:asciiTheme="minorHAnsi" w:eastAsiaTheme="minorEastAsia" w:hAnsiTheme="minorHAnsi" w:cstheme="minorBidi"/>
-                <w:color w:val="FFFFFF" w:themeColor="background1"/>
-              </w:rPr>
-            </w:pPr>
-            <w:r>
-              <w:rPr>
-                <w:rFonts w:asciiTheme="minorHAnsi" w:eastAsiaTheme="minorEastAsia" w:hAnsiTheme="minorHAnsi" w:cstheme="minorBidi"/>
-                <w:color w:val="FFFFFF" w:themeColor="background1"/>
-              </w:rPr>
-              <w:t>Competencia del Perfil de Egreso</w:t>
-            </w:r>
-          </w:p>
-        </w:tc>
-        <w:tc>
-          <w:tcPr>
-            <w:tcW w:w="2500" w:type="pct"/>
-            <w:tcBorders>
-              <w:top w:val="single" w:sz="6" w:space="0" w:color="7F7F7F" w:themeColor="text1" w:themeTint="80"/>
-              <w:left w:val="single" w:sz="6" w:space="0" w:color="7F7F7F" w:themeColor="text1" w:themeTint="80"/>
-              <w:bottom w:val="single" w:sz="6" w:space="0" w:color="7F7F7F" w:themeColor="text1" w:themeTint="80"/>
-              <w:right w:val="single" w:sz="6" w:space="0" w:color="7F7F7F" w:themeColor="text1" w:themeTint="80"/>
-            </w:tcBorders>
-            <w:shd w:val="clear" w:color="auto" w:fill="262626" w:themeFill="text1" w:themeFillTint="D9"/>
-            <w:vAlign w:val="center"/>
-          </w:tcPr>
-          <w:p>
-            <w:pPr>
-              <w:pStyle w:val="Piedepgina"/>
-              <w:jc w:val="center"/>
-              <w:rPr>
-                <w:rFonts w:asciiTheme="minorHAnsi" w:eastAsiaTheme="minorEastAsia" w:hAnsiTheme="minorHAnsi" w:cstheme="minorBidi"/>
-                <w:color w:val="FFFFFF" w:themeColor="background1"/>
-              </w:rPr>
-            </w:pPr>
-            <w:r>
-              <w:rPr>
-                <w:rFonts w:asciiTheme="minorHAnsi" w:eastAsiaTheme="minorEastAsia" w:hAnsiTheme="minorHAnsi" w:cstheme="minorBidi"/>
-                <w:color w:val="FFFFFF" w:themeColor="background1"/>
-              </w:rPr>
-              <w:t>Indicadores de Calidad</w:t>
-            </w:r>
-          </w:p>
-        </w:tc>
-      </w:tr>
-      <w:tr>
-        <w:trPr>
-          <w:trHeight w:val="615"/>
-        </w:trPr>
-        <w:tc>
-          <w:tcPr>
-            <w:tcW w:w="2500" w:type="pct"/>
-            <w:vMerge w:val="restart"/>
-            <w:tcBorders>
-              <w:top w:val="single" w:sz="6" w:space="0" w:color="7F7F7F" w:themeColor="text1" w:themeTint="80"/>
-              <w:left w:val="single" w:sz="6" w:space="0" w:color="7F7F7F" w:themeColor="text1" w:themeTint="80"/>
-              <w:bottom w:val="single" w:sz="6" w:space="0" w:color="7F7F7F" w:themeColor="text1" w:themeTint="80"/>
-              <w:right w:val="single" w:sz="6" w:space="0" w:color="7F7F7F" w:themeColor="text1" w:themeTint="80"/>
-            </w:tcBorders>
-            <w:vAlign w:val="center"/>
-          </w:tcPr>
-          <w:p>
-            <w:pPr>
-              <w:rPr>
-                <w:rFonts w:asciiTheme="minorHAnsi" w:eastAsiaTheme="minorEastAsia" w:hAnsiTheme="minorHAnsi" w:cstheme="minorBidi"/>
-                <w:color w:val="000000" w:themeColor="text1"/>
-              </w:rPr>
-            </w:pPr>
-            <w:r>
-              <w:rPr>
-                <w:rFonts w:asciiTheme="minorHAnsi" w:eastAsiaTheme="minorEastAsia" w:hAnsiTheme="minorHAnsi" w:cstheme="minorBidi"/>
-                <w:color w:val="000000" w:themeColor="text1"/>
-              </w:rPr>
-              <w:t>Realizar pruebas de certificación tanto de los productos como de los procesos utilizando buenas prácticas definidas por la industria.</w:t>
-            </w:r>
-          </w:p>
-        </w:tc>
-        <w:tc>
-          <w:tcPr>
-            <w:tcW w:w="2500" w:type="pct"/>
-            <w:tcBorders>
-              <w:top w:val="single" w:sz="6" w:space="0" w:color="7F7F7F" w:themeColor="text1" w:themeTint="80"/>
-              <w:left w:val="single" w:sz="6" w:space="0" w:color="7F7F7F" w:themeColor="text1" w:themeTint="80"/>
-              <w:bottom w:val="single" w:sz="6" w:space="0" w:color="7F7F7F" w:themeColor="text1" w:themeTint="80"/>
-              <w:right w:val="single" w:sz="6" w:space="0" w:color="7F7F7F" w:themeColor="text1" w:themeTint="80"/>
-            </w:tcBorders>
-            <w:vAlign w:val="center"/>
-          </w:tcPr>
-          <w:p>
-            <w:pPr>
-              <w:pStyle w:val="Piedepgina"/>
-              <w:jc w:val="both"/>
-              <w:rPr>
-                <w:rFonts w:asciiTheme="minorHAnsi" w:eastAsiaTheme="minorEastAsia" w:hAnsiTheme="minorHAnsi" w:cstheme="minorBidi"/>
-                <w:color w:val="000000" w:themeColor="text1"/>
-              </w:rPr>
-            </w:pPr>
-            <w:r>
-              <w:rPr>
-                <w:rFonts w:asciiTheme="minorHAnsi" w:eastAsiaTheme="minorEastAsia" w:hAnsiTheme="minorHAnsi" w:cstheme="minorBidi"/>
-                <w:color w:val="000000" w:themeColor="text1"/>
-              </w:rPr>
-              <w:t>1.1 Diseña pruebas de validación tanto de los productos como de los procesos utilizando buenas prácticas definidas por la industria.</w:t>
-            </w:r>
-          </w:p>
-        </w:tc>
-      </w:tr>
-      <w:tr>
-        <w:trPr>
-          <w:trHeight w:val="630"/>
-        </w:trPr>
-        <w:tc>
-          <w:tcPr>
-            <w:tcW w:w="2500" w:type="pct"/>
-            <w:vMerge/>
-            <w:vAlign w:val="center"/>
-          </w:tcPr>
-          <w:p/>
-        </w:tc>
-        <w:tc>
-          <w:tcPr>
-            <w:tcW w:w="2500" w:type="pct"/>
-            <w:tcBorders>
-              <w:top w:val="single" w:sz="6" w:space="0" w:color="7F7F7F" w:themeColor="text1" w:themeTint="80"/>
-              <w:left w:val="single" w:sz="6" w:space="0" w:color="7F7F7F" w:themeColor="text1" w:themeTint="80"/>
-              <w:bottom w:val="single" w:sz="6" w:space="0" w:color="7F7F7F" w:themeColor="text1" w:themeTint="80"/>
-              <w:right w:val="single" w:sz="6" w:space="0" w:color="7F7F7F" w:themeColor="text1" w:themeTint="80"/>
-            </w:tcBorders>
-            <w:vAlign w:val="center"/>
-          </w:tcPr>
-          <w:p>
-            <w:pPr>
-              <w:jc w:val="both"/>
-              <w:rPr>
-                <w:rFonts w:asciiTheme="minorHAnsi" w:eastAsiaTheme="minorEastAsia" w:hAnsiTheme="minorHAnsi" w:cstheme="minorBidi"/>
-                <w:color w:val="000000" w:themeColor="text1"/>
-              </w:rPr>
-            </w:pPr>
-            <w:r>
-              <w:rPr>
-                <w:rFonts w:asciiTheme="minorHAnsi" w:eastAsiaTheme="minorEastAsia" w:hAnsiTheme="minorHAnsi" w:cstheme="minorBidi"/>
-                <w:color w:val="000000" w:themeColor="text1"/>
-              </w:rPr>
-              <w:t>1.2 Aplica Pruebas de validación tanto de los productos como de los procesos utilizando buenas prácticas definidas por la industria.</w:t>
-            </w:r>
-          </w:p>
-        </w:tc>
-      </w:tr>
-      <w:tr>
-        <w:trPr>
-          <w:trHeight w:val="450"/>
-        </w:trPr>
-        <w:tc>
-          <w:tcPr>
-            <w:tcW w:w="2500" w:type="pct"/>
-            <w:vMerge/>
-            <w:vAlign w:val="center"/>
-          </w:tcPr>
-          <w:p/>
-        </w:tc>
-        <w:tc>
-          <w:tcPr>
-            <w:tcW w:w="2500" w:type="pct"/>
-            <w:tcBorders>
-              <w:top w:val="single" w:sz="6" w:space="0" w:color="7F7F7F" w:themeColor="text1" w:themeTint="80"/>
-              <w:left w:val="single" w:sz="6" w:space="0" w:color="7F7F7F" w:themeColor="text1" w:themeTint="80"/>
-              <w:bottom w:val="single" w:sz="6" w:space="0" w:color="7F7F7F" w:themeColor="text1" w:themeTint="80"/>
-              <w:right w:val="single" w:sz="6" w:space="0" w:color="7F7F7F" w:themeColor="text1" w:themeTint="80"/>
-            </w:tcBorders>
-            <w:vAlign w:val="center"/>
-          </w:tcPr>
-          <w:p>
-            <w:pPr>
-              <w:jc w:val="both"/>
-              <w:rPr>
-                <w:rFonts w:asciiTheme="minorHAnsi" w:eastAsiaTheme="minorEastAsia" w:hAnsiTheme="minorHAnsi" w:cstheme="minorBidi"/>
-                <w:color w:val="000000" w:themeColor="text1"/>
-              </w:rPr>
-            </w:pPr>
-            <w:r>
-              <w:rPr>
-                <w:rFonts w:asciiTheme="minorHAnsi" w:eastAsiaTheme="minorEastAsia" w:hAnsiTheme="minorHAnsi" w:cstheme="minorBidi"/>
-                <w:color w:val="000000" w:themeColor="text1"/>
-              </w:rPr>
-              <w:t xml:space="preserve">1.3 Desarrolla mejoras al producto en base al resultado de </w:t>
-            </w:r>
-            <w:proofErr w:type="gramStart"/>
-            <w:r>
-              <w:rPr>
-                <w:rFonts w:asciiTheme="minorHAnsi" w:eastAsiaTheme="minorEastAsia" w:hAnsiTheme="minorHAnsi" w:cstheme="minorBidi"/>
-                <w:color w:val="000000" w:themeColor="text1"/>
-              </w:rPr>
-              <w:t>las mismas</w:t>
-            </w:r>
-            <w:proofErr w:type="gramEnd"/>
-            <w:r>
-              <w:rPr>
-                <w:rFonts w:asciiTheme="minorHAnsi" w:eastAsiaTheme="minorEastAsia" w:hAnsiTheme="minorHAnsi" w:cstheme="minorBidi"/>
-                <w:color w:val="000000" w:themeColor="text1"/>
-              </w:rPr>
-              <w:t xml:space="preserve">. </w:t>
-            </w:r>
-          </w:p>
-        </w:tc>
-      </w:tr>
-      <w:tr>
-        <w:trPr>
-          <w:trHeight w:val="645"/>
-        </w:trPr>
-        <w:tc>
-          <w:tcPr>
-            <w:tcW w:w="2500" w:type="pct"/>
-            <w:vMerge w:val="restart"/>
-            <w:tcBorders>
-              <w:top w:val="single" w:sz="6" w:space="0" w:color="7F7F7F" w:themeColor="text1" w:themeTint="80"/>
-              <w:left w:val="single" w:sz="6" w:space="0" w:color="7F7F7F" w:themeColor="text1" w:themeTint="80"/>
-              <w:bottom w:val="single" w:sz="6" w:space="0" w:color="7F7F7F" w:themeColor="text1" w:themeTint="80"/>
-              <w:right w:val="single" w:sz="6" w:space="0" w:color="7F7F7F" w:themeColor="text1" w:themeTint="80"/>
-            </w:tcBorders>
-            <w:vAlign w:val="center"/>
-          </w:tcPr>
-          <w:p>
-            <w:pPr>
-              <w:pStyle w:val="Piedepgina"/>
-              <w:jc w:val="both"/>
-              <w:rPr>
-                <w:rFonts w:asciiTheme="minorHAnsi" w:eastAsiaTheme="minorEastAsia" w:hAnsiTheme="minorHAnsi" w:cstheme="minorBidi"/>
-                <w:color w:val="000000" w:themeColor="text1"/>
-              </w:rPr>
-            </w:pPr>
-            <w:r>
-              <w:rPr>
-                <w:rFonts w:asciiTheme="minorHAnsi" w:eastAsiaTheme="minorEastAsia" w:hAnsiTheme="minorHAnsi" w:cstheme="minorBidi"/>
-                <w:color w:val="000000" w:themeColor="text1"/>
-              </w:rPr>
-              <w:t xml:space="preserve">Gestionar proyectos informáticos, ofreciendo alternativas para la toma de decisiones </w:t>
-            </w:r>
-            <w:proofErr w:type="gramStart"/>
-            <w:r>
-              <w:rPr>
-                <w:rFonts w:asciiTheme="minorHAnsi" w:eastAsiaTheme="minorEastAsia" w:hAnsiTheme="minorHAnsi" w:cstheme="minorBidi"/>
-                <w:color w:val="000000" w:themeColor="text1"/>
-              </w:rPr>
-              <w:t>de acuerdo a</w:t>
-            </w:r>
-            <w:proofErr w:type="gramEnd"/>
-            <w:r>
-              <w:rPr>
-                <w:rFonts w:asciiTheme="minorHAnsi" w:eastAsiaTheme="minorEastAsia" w:hAnsiTheme="minorHAnsi" w:cstheme="minorBidi"/>
-                <w:color w:val="000000" w:themeColor="text1"/>
-              </w:rPr>
-              <w:t xml:space="preserve"> los requerimientos de la organización.</w:t>
-            </w:r>
-          </w:p>
-        </w:tc>
-        <w:tc>
-          <w:tcPr>
-            <w:tcW w:w="2500" w:type="pct"/>
-            <w:tcBorders>
-              <w:top w:val="single" w:sz="6" w:space="0" w:color="7F7F7F" w:themeColor="text1" w:themeTint="80"/>
-              <w:left w:val="single" w:sz="6" w:space="0" w:color="7F7F7F" w:themeColor="text1" w:themeTint="80"/>
-              <w:bottom w:val="single" w:sz="6" w:space="0" w:color="7F7F7F" w:themeColor="text1" w:themeTint="80"/>
-              <w:right w:val="single" w:sz="6" w:space="0" w:color="7F7F7F" w:themeColor="text1" w:themeTint="80"/>
-            </w:tcBorders>
-            <w:vAlign w:val="center"/>
-          </w:tcPr>
-          <w:p>
-            <w:pPr>
-              <w:jc w:val="both"/>
-              <w:rPr>
-                <w:rFonts w:asciiTheme="minorHAnsi" w:eastAsiaTheme="minorEastAsia" w:hAnsiTheme="minorHAnsi" w:cstheme="minorBidi"/>
-                <w:color w:val="000000" w:themeColor="text1"/>
-              </w:rPr>
-            </w:pPr>
-            <w:r>
-              <w:rPr>
-                <w:rFonts w:asciiTheme="minorHAnsi" w:eastAsiaTheme="minorEastAsia" w:hAnsiTheme="minorHAnsi" w:cstheme="minorBidi"/>
-                <w:color w:val="000000" w:themeColor="text1"/>
-              </w:rPr>
-              <w:t xml:space="preserve">2.1 Planifica proyectos informáticos, ofreciendo alternativas para la toma de decisiones </w:t>
-            </w:r>
-            <w:proofErr w:type="gramStart"/>
-            <w:r>
-              <w:rPr>
-                <w:rFonts w:asciiTheme="minorHAnsi" w:eastAsiaTheme="minorEastAsia" w:hAnsiTheme="minorHAnsi" w:cstheme="minorBidi"/>
-                <w:color w:val="000000" w:themeColor="text1"/>
-              </w:rPr>
-              <w:t>de acuerdo a</w:t>
-            </w:r>
-            <w:proofErr w:type="gramEnd"/>
-            <w:r>
-              <w:rPr>
-                <w:rFonts w:asciiTheme="minorHAnsi" w:eastAsiaTheme="minorEastAsia" w:hAnsiTheme="minorHAnsi" w:cstheme="minorBidi"/>
-                <w:color w:val="000000" w:themeColor="text1"/>
-              </w:rPr>
-              <w:t xml:space="preserve"> los requerimientos de la organización.</w:t>
-            </w:r>
-          </w:p>
-        </w:tc>
-      </w:tr>
-      <w:tr>
-        <w:trPr>
-          <w:trHeight w:val="690"/>
-        </w:trPr>
-        <w:tc>
-          <w:tcPr>
-            <w:tcW w:w="2500" w:type="pct"/>
-            <w:vMerge/>
-            <w:vAlign w:val="center"/>
-          </w:tcPr>
-          <w:p/>
-        </w:tc>
-        <w:tc>
-          <w:tcPr>
-            <w:tcW w:w="2500" w:type="pct"/>
-            <w:tcBorders>
-              <w:top w:val="single" w:sz="6" w:space="0" w:color="7F7F7F" w:themeColor="text1" w:themeTint="80"/>
-              <w:left w:val="single" w:sz="6" w:space="0" w:color="7F7F7F" w:themeColor="text1" w:themeTint="80"/>
-              <w:bottom w:val="single" w:sz="6" w:space="0" w:color="7F7F7F" w:themeColor="text1" w:themeTint="80"/>
-              <w:right w:val="single" w:sz="6" w:space="0" w:color="7F7F7F" w:themeColor="text1" w:themeTint="80"/>
-            </w:tcBorders>
-            <w:vAlign w:val="center"/>
-          </w:tcPr>
-          <w:p>
-            <w:pPr>
-              <w:jc w:val="both"/>
-              <w:rPr>
-                <w:rFonts w:asciiTheme="minorHAnsi" w:eastAsiaTheme="minorEastAsia" w:hAnsiTheme="minorHAnsi" w:cstheme="minorBidi"/>
-                <w:color w:val="000000" w:themeColor="text1"/>
-              </w:rPr>
-            </w:pPr>
-            <w:r>
-              <w:rPr>
-                <w:rFonts w:asciiTheme="minorHAnsi" w:eastAsiaTheme="minorEastAsia" w:hAnsiTheme="minorHAnsi" w:cstheme="minorBidi"/>
-                <w:color w:val="000000" w:themeColor="text1"/>
-              </w:rPr>
-              <w:t xml:space="preserve">2.2 Controla proyectos informáticos, ofreciendo alternativas para la toma de decisiones </w:t>
-            </w:r>
-            <w:proofErr w:type="gramStart"/>
-            <w:r>
-              <w:rPr>
-                <w:rFonts w:asciiTheme="minorHAnsi" w:eastAsiaTheme="minorEastAsia" w:hAnsiTheme="minorHAnsi" w:cstheme="minorBidi"/>
-                <w:color w:val="000000" w:themeColor="text1"/>
-              </w:rPr>
-              <w:t>de acuerdo a</w:t>
-            </w:r>
-            <w:proofErr w:type="gramEnd"/>
-            <w:r>
-              <w:rPr>
-                <w:rFonts w:asciiTheme="minorHAnsi" w:eastAsiaTheme="minorEastAsia" w:hAnsiTheme="minorHAnsi" w:cstheme="minorBidi"/>
-                <w:color w:val="000000" w:themeColor="text1"/>
-              </w:rPr>
-              <w:t xml:space="preserve"> los requerimientos de la organización.</w:t>
-            </w:r>
-          </w:p>
-        </w:tc>
-      </w:tr>
-      <w:tr>
-        <w:trPr>
-          <w:trHeight w:val="660"/>
-        </w:trPr>
-        <w:tc>
-          <w:tcPr>
-            <w:tcW w:w="2500" w:type="pct"/>
-            <w:vMerge w:val="restart"/>
-            <w:tcBorders>
-              <w:top w:val="single" w:sz="6" w:space="0" w:color="7F7F7F" w:themeColor="text1" w:themeTint="80"/>
-              <w:left w:val="single" w:sz="6" w:space="0" w:color="7F7F7F" w:themeColor="text1" w:themeTint="80"/>
-              <w:bottom w:val="single" w:sz="6" w:space="0" w:color="7F7F7F" w:themeColor="text1" w:themeTint="80"/>
-              <w:right w:val="single" w:sz="6" w:space="0" w:color="7F7F7F" w:themeColor="text1" w:themeTint="80"/>
-            </w:tcBorders>
-            <w:vAlign w:val="center"/>
-          </w:tcPr>
-          <w:p>
-            <w:pPr>
-              <w:pStyle w:val="Piedepgina"/>
-              <w:jc w:val="both"/>
-              <w:rPr>
-                <w:rFonts w:asciiTheme="minorHAnsi" w:eastAsiaTheme="minorEastAsia" w:hAnsiTheme="minorHAnsi" w:cstheme="minorBidi"/>
-                <w:color w:val="000000" w:themeColor="text1"/>
-              </w:rPr>
-            </w:pPr>
-            <w:r>
-              <w:rPr>
-                <w:rFonts w:asciiTheme="minorHAnsi" w:eastAsiaTheme="minorEastAsia" w:hAnsiTheme="minorHAnsi" w:cstheme="minorBidi"/>
-                <w:color w:val="000000" w:themeColor="text1"/>
-              </w:rPr>
-              <w:t xml:space="preserve">Construir modelos de datos para soportar los requerimientos de la organización </w:t>
-            </w:r>
-            <w:proofErr w:type="gramStart"/>
-            <w:r>
-              <w:rPr>
-                <w:rFonts w:asciiTheme="minorHAnsi" w:eastAsiaTheme="minorEastAsia" w:hAnsiTheme="minorHAnsi" w:cstheme="minorBidi"/>
-                <w:color w:val="000000" w:themeColor="text1"/>
-              </w:rPr>
-              <w:t>de acuerdo a</w:t>
-            </w:r>
-            <w:proofErr w:type="gramEnd"/>
-            <w:r>
-              <w:rPr>
-                <w:rFonts w:asciiTheme="minorHAnsi" w:eastAsiaTheme="minorEastAsia" w:hAnsiTheme="minorHAnsi" w:cstheme="minorBidi"/>
-                <w:color w:val="000000" w:themeColor="text1"/>
-              </w:rPr>
-              <w:t xml:space="preserve"> un diseño definido y escalable en el tiempo.</w:t>
-            </w:r>
-          </w:p>
-        </w:tc>
-        <w:tc>
-          <w:tcPr>
-            <w:tcW w:w="2500" w:type="pct"/>
-            <w:tcBorders>
-              <w:top w:val="single" w:sz="6" w:space="0" w:color="7F7F7F" w:themeColor="text1" w:themeTint="80"/>
-              <w:left w:val="single" w:sz="6" w:space="0" w:color="7F7F7F" w:themeColor="text1" w:themeTint="80"/>
-              <w:bottom w:val="single" w:sz="6" w:space="0" w:color="7F7F7F" w:themeColor="text1" w:themeTint="80"/>
-              <w:right w:val="single" w:sz="6" w:space="0" w:color="7F7F7F" w:themeColor="text1" w:themeTint="80"/>
-            </w:tcBorders>
-            <w:vAlign w:val="center"/>
-          </w:tcPr>
-          <w:p>
-            <w:pPr>
-              <w:jc w:val="both"/>
-              <w:rPr>
-                <w:rFonts w:asciiTheme="minorHAnsi" w:eastAsiaTheme="minorEastAsia" w:hAnsiTheme="minorHAnsi" w:cstheme="minorBidi"/>
-                <w:color w:val="000000" w:themeColor="text1"/>
-              </w:rPr>
-            </w:pPr>
-            <w:r>
-              <w:rPr>
-                <w:rFonts w:asciiTheme="minorHAnsi" w:eastAsiaTheme="minorEastAsia" w:hAnsiTheme="minorHAnsi" w:cstheme="minorBidi"/>
-                <w:color w:val="000000" w:themeColor="text1"/>
-              </w:rPr>
-              <w:t xml:space="preserve">3.1 Diseña modelos de datos para soportar los requerimientos de la organización </w:t>
-            </w:r>
-            <w:proofErr w:type="gramStart"/>
-            <w:r>
-              <w:rPr>
-                <w:rFonts w:asciiTheme="minorHAnsi" w:eastAsiaTheme="minorEastAsia" w:hAnsiTheme="minorHAnsi" w:cstheme="minorBidi"/>
-                <w:color w:val="000000" w:themeColor="text1"/>
-              </w:rPr>
-              <w:t>de acuerdo a</w:t>
-            </w:r>
-            <w:proofErr w:type="gramEnd"/>
-            <w:r>
-              <w:rPr>
-                <w:rFonts w:asciiTheme="minorHAnsi" w:eastAsiaTheme="minorEastAsia" w:hAnsiTheme="minorHAnsi" w:cstheme="minorBidi"/>
-                <w:color w:val="000000" w:themeColor="text1"/>
-              </w:rPr>
-              <w:t xml:space="preserve"> un diseño definido y escalable en el tiempo.</w:t>
-            </w:r>
-          </w:p>
-        </w:tc>
-      </w:tr>
-      <w:tr>
-        <w:trPr>
-          <w:trHeight w:val="630"/>
-        </w:trPr>
-        <w:tc>
-          <w:tcPr>
-            <w:tcW w:w="2500" w:type="pct"/>
-            <w:vMerge/>
-            <w:vAlign w:val="center"/>
-          </w:tcPr>
-          <w:p/>
-        </w:tc>
-        <w:tc>
-          <w:tcPr>
-            <w:tcW w:w="2500" w:type="pct"/>
-            <w:tcBorders>
-              <w:top w:val="single" w:sz="6" w:space="0" w:color="7F7F7F" w:themeColor="text1" w:themeTint="80"/>
-              <w:left w:val="single" w:sz="6" w:space="0" w:color="7F7F7F" w:themeColor="text1" w:themeTint="80"/>
-              <w:bottom w:val="single" w:sz="6" w:space="0" w:color="7F7F7F" w:themeColor="text1" w:themeTint="80"/>
-              <w:right w:val="single" w:sz="6" w:space="0" w:color="7F7F7F" w:themeColor="text1" w:themeTint="80"/>
-            </w:tcBorders>
-            <w:vAlign w:val="center"/>
-          </w:tcPr>
-          <w:p>
-            <w:pPr>
-              <w:jc w:val="both"/>
-              <w:rPr>
-                <w:rFonts w:asciiTheme="minorHAnsi" w:eastAsiaTheme="minorEastAsia" w:hAnsiTheme="minorHAnsi" w:cstheme="minorBidi"/>
-                <w:color w:val="000000" w:themeColor="text1"/>
-              </w:rPr>
-            </w:pPr>
-            <w:r>
-              <w:rPr>
-                <w:rFonts w:asciiTheme="minorHAnsi" w:eastAsiaTheme="minorEastAsia" w:hAnsiTheme="minorHAnsi" w:cstheme="minorBidi"/>
-                <w:color w:val="000000" w:themeColor="text1"/>
-              </w:rPr>
-              <w:t xml:space="preserve">3.2 Implementa modelos de datos para soportar los requerimientos de la organización </w:t>
-            </w:r>
-            <w:proofErr w:type="gramStart"/>
-            <w:r>
-              <w:rPr>
-                <w:rFonts w:asciiTheme="minorHAnsi" w:eastAsiaTheme="minorEastAsia" w:hAnsiTheme="minorHAnsi" w:cstheme="minorBidi"/>
-                <w:color w:val="000000" w:themeColor="text1"/>
-              </w:rPr>
-              <w:t>de acuerdo a</w:t>
-            </w:r>
-            <w:proofErr w:type="gramEnd"/>
-            <w:r>
-              <w:rPr>
-                <w:rFonts w:asciiTheme="minorHAnsi" w:eastAsiaTheme="minorEastAsia" w:hAnsiTheme="minorHAnsi" w:cstheme="minorBidi"/>
-                <w:color w:val="000000" w:themeColor="text1"/>
-              </w:rPr>
-              <w:t xml:space="preserve"> un diseño definido y escalable en el tiempo.</w:t>
-            </w:r>
-          </w:p>
-        </w:tc>
-      </w:tr>
-      <w:tr>
-        <w:trPr>
-          <w:trHeight w:val="825"/>
-        </w:trPr>
-        <w:tc>
-          <w:tcPr>
-            <w:tcW w:w="2500" w:type="pct"/>
-            <w:vMerge w:val="restart"/>
-            <w:tcBorders>
-              <w:top w:val="single" w:sz="6" w:space="0" w:color="7F7F7F" w:themeColor="text1" w:themeTint="80"/>
-              <w:left w:val="single" w:sz="6" w:space="0" w:color="7F7F7F" w:themeColor="text1" w:themeTint="80"/>
-              <w:bottom w:val="single" w:sz="6" w:space="0" w:color="7F7F7F" w:themeColor="text1" w:themeTint="80"/>
-              <w:right w:val="single" w:sz="6" w:space="0" w:color="7F7F7F" w:themeColor="text1" w:themeTint="80"/>
-            </w:tcBorders>
-            <w:vAlign w:val="center"/>
-          </w:tcPr>
-          <w:p>
-            <w:pPr>
-              <w:pStyle w:val="Piedepgina"/>
-              <w:jc w:val="both"/>
-              <w:rPr>
-                <w:rFonts w:asciiTheme="minorHAnsi" w:eastAsiaTheme="minorEastAsia" w:hAnsiTheme="minorHAnsi" w:cstheme="minorBidi"/>
-                <w:color w:val="000000" w:themeColor="text1"/>
-              </w:rPr>
-            </w:pPr>
-            <w:r>
-              <w:rPr>
-                <w:rFonts w:asciiTheme="minorHAnsi" w:eastAsiaTheme="minorEastAsia" w:hAnsiTheme="minorHAnsi" w:cstheme="minorBidi"/>
-                <w:color w:val="000000" w:themeColor="text1"/>
-              </w:rPr>
-              <w:t>Desarrollar una solución de software utilizando técnicas que permitan sistematizar el proceso de desarrollo y mantenimiento, asegurando el logro de los objetivos.</w:t>
-            </w:r>
-          </w:p>
-        </w:tc>
-        <w:tc>
-          <w:tcPr>
-            <w:tcW w:w="2500" w:type="pct"/>
-            <w:tcBorders>
-              <w:top w:val="single" w:sz="6" w:space="0" w:color="7F7F7F" w:themeColor="text1" w:themeTint="80"/>
-              <w:left w:val="single" w:sz="6" w:space="0" w:color="7F7F7F" w:themeColor="text1" w:themeTint="80"/>
-              <w:bottom w:val="single" w:sz="6" w:space="0" w:color="7F7F7F" w:themeColor="text1" w:themeTint="80"/>
-              <w:right w:val="single" w:sz="6" w:space="0" w:color="7F7F7F" w:themeColor="text1" w:themeTint="80"/>
-            </w:tcBorders>
-            <w:vAlign w:val="center"/>
-          </w:tcPr>
-          <w:p>
-            <w:pPr>
-              <w:jc w:val="both"/>
-              <w:rPr>
-                <w:rFonts w:asciiTheme="minorHAnsi" w:eastAsiaTheme="minorEastAsia" w:hAnsiTheme="minorHAnsi" w:cstheme="minorBidi"/>
-                <w:color w:val="000000" w:themeColor="text1"/>
-              </w:rPr>
-            </w:pPr>
-            <w:r>
-              <w:rPr>
-                <w:rFonts w:asciiTheme="minorHAnsi" w:eastAsiaTheme="minorEastAsia" w:hAnsiTheme="minorHAnsi" w:cstheme="minorBidi"/>
-                <w:color w:val="000000" w:themeColor="text1"/>
-              </w:rPr>
-              <w:t>4.1 Construye una solución de software utilizando técnicas que permitan sistematizar el proceso de desarrollo y mantenimiento, asegurando el logro de los objetivos.</w:t>
-            </w:r>
-          </w:p>
-        </w:tc>
-      </w:tr>
-      <w:tr>
-        <w:trPr>
-          <w:trHeight w:val="825"/>
-        </w:trPr>
-        <w:tc>
-          <w:tcPr>
-            <w:tcW w:w="2500" w:type="pct"/>
-            <w:vMerge/>
-            <w:vAlign w:val="center"/>
-          </w:tcPr>
-          <w:p/>
-        </w:tc>
-        <w:tc>
-          <w:tcPr>
-            <w:tcW w:w="2500" w:type="pct"/>
-            <w:tcBorders>
-              <w:top w:val="single" w:sz="6" w:space="0" w:color="7F7F7F" w:themeColor="text1" w:themeTint="80"/>
-              <w:left w:val="single" w:sz="6" w:space="0" w:color="7F7F7F" w:themeColor="text1" w:themeTint="80"/>
-              <w:bottom w:val="single" w:sz="6" w:space="0" w:color="7F7F7F" w:themeColor="text1" w:themeTint="80"/>
-              <w:right w:val="single" w:sz="6" w:space="0" w:color="7F7F7F" w:themeColor="text1" w:themeTint="80"/>
-            </w:tcBorders>
-            <w:vAlign w:val="center"/>
-          </w:tcPr>
-          <w:p>
-            <w:pPr>
-              <w:jc w:val="both"/>
-              <w:rPr>
-                <w:rFonts w:asciiTheme="minorHAnsi" w:eastAsiaTheme="minorEastAsia" w:hAnsiTheme="minorHAnsi" w:cstheme="minorBidi"/>
-                <w:color w:val="000000" w:themeColor="text1"/>
-              </w:rPr>
-            </w:pPr>
-            <w:r>
-              <w:rPr>
-                <w:rFonts w:asciiTheme="minorHAnsi" w:eastAsiaTheme="minorEastAsia" w:hAnsiTheme="minorHAnsi" w:cstheme="minorBidi"/>
-                <w:color w:val="000000" w:themeColor="text1"/>
-              </w:rPr>
-              <w:t xml:space="preserve">4.2 Integra los distintos componentes de una solución de software utilizando técnicas que permitan sistematizar el </w:t>
-            </w:r>
-            <w:r>
-              <w:rPr>
-                <w:rFonts w:asciiTheme="minorHAnsi" w:eastAsiaTheme="minorEastAsia" w:hAnsiTheme="minorHAnsi" w:cstheme="minorBidi"/>
-                <w:color w:val="000000" w:themeColor="text1"/>
-              </w:rPr>
-              <w:lastRenderedPageBreak/>
-              <w:t>proceso de desarrollo y mantenimiento, asegurando el logro de los objetivos.</w:t>
-            </w:r>
-          </w:p>
-        </w:tc>
-      </w:tr>
-      <w:tr>
-        <w:trPr>
-          <w:trHeight w:val="870"/>
-        </w:trPr>
-        <w:tc>
-          <w:tcPr>
-            <w:tcW w:w="2500" w:type="pct"/>
-            <w:vMerge/>
-            <w:vAlign w:val="center"/>
-          </w:tcPr>
-          <w:p/>
-        </w:tc>
-        <w:tc>
-          <w:tcPr>
-            <w:tcW w:w="2500" w:type="pct"/>
-            <w:tcBorders>
-              <w:top w:val="single" w:sz="6" w:space="0" w:color="7F7F7F" w:themeColor="text1" w:themeTint="80"/>
-              <w:left w:val="single" w:sz="6" w:space="0" w:color="7F7F7F" w:themeColor="text1" w:themeTint="80"/>
-              <w:bottom w:val="single" w:sz="6" w:space="0" w:color="7F7F7F" w:themeColor="text1" w:themeTint="80"/>
-              <w:right w:val="single" w:sz="6" w:space="0" w:color="7F7F7F" w:themeColor="text1" w:themeTint="80"/>
-            </w:tcBorders>
-            <w:vAlign w:val="center"/>
-          </w:tcPr>
-          <w:p>
-            <w:pPr>
-              <w:jc w:val="both"/>
-              <w:rPr>
-                <w:rFonts w:asciiTheme="minorHAnsi" w:eastAsiaTheme="minorEastAsia" w:hAnsiTheme="minorHAnsi" w:cstheme="minorBidi"/>
-                <w:color w:val="000000" w:themeColor="text1"/>
-              </w:rPr>
-            </w:pPr>
-            <w:r>
-              <w:rPr>
-                <w:rFonts w:asciiTheme="minorHAnsi" w:eastAsiaTheme="minorEastAsia" w:hAnsiTheme="minorHAnsi" w:cstheme="minorBidi"/>
-                <w:color w:val="000000" w:themeColor="text1"/>
-              </w:rPr>
-              <w:t>4.3 Implanta una solución de software utilizando técnicas que permitan sistematizar el proceso de desarrollo y mantenimiento, asegurando el logro de los objetivos.</w:t>
-            </w:r>
-          </w:p>
-        </w:tc>
-      </w:tr>
-    </w:tbl>
     <w:p>
       <w:pPr>
         <w:rPr>
@@ -3148,21 +2719,6 @@
           <w:b/>
         </w:rPr>
       </w:pPr>
-    </w:p>
-    <w:p>
-      <w:pPr>
-        <w:rPr>
-          <w:rFonts w:ascii="Bradley Hand ITC" w:hAnsi="Bradley Hand ITC"/>
-          <w:b/>
-        </w:rPr>
-      </w:pPr>
-      <w:r>
-        <w:rPr>
-          <w:rFonts w:ascii="Bradley Hand ITC" w:hAnsi="Bradley Hand ITC"/>
-          <w:b/>
-        </w:rPr>
-        <w:br w:type="page"/>
-      </w:r>
     </w:p>
     <w:tbl>
       <w:tblPr>
@@ -3180,12 +2736,12 @@
         <w:tblLook w:val="04A0" w:firstRow="1" w:lastRow="0" w:firstColumn="1" w:lastColumn="0" w:noHBand="0" w:noVBand="1"/>
       </w:tblPr>
       <w:tblGrid>
-        <w:gridCol w:w="1574"/>
-        <w:gridCol w:w="1625"/>
-        <w:gridCol w:w="1625"/>
-        <w:gridCol w:w="1653"/>
-        <w:gridCol w:w="1343"/>
-        <w:gridCol w:w="1269"/>
+        <w:gridCol w:w="2877"/>
+        <w:gridCol w:w="2248"/>
+        <w:gridCol w:w="2121"/>
+        <w:gridCol w:w="2126"/>
+        <w:gridCol w:w="2017"/>
+        <w:gridCol w:w="1606"/>
       </w:tblGrid>
       <w:tr>
         <w:trPr>
@@ -3216,7 +2772,6 @@
                 <w:bCs/>
                 <w:lang w:eastAsia="es-CL"/>
               </w:rPr>
-              <w:lastRenderedPageBreak/>
               <w:t>Indicador de Evaluación</w:t>
             </w:r>
           </w:p>
@@ -3552,6 +3107,7 @@
               <w:rPr>
                 <w:rFonts w:asciiTheme="minorHAnsi" w:eastAsiaTheme="minorEastAsia" w:hAnsiTheme="minorHAnsi"/>
                 <w:color w:val="000000" w:themeColor="text1"/>
+                <w:highlight w:val="yellow"/>
               </w:rPr>
               <w:t>Describí brevemente en qué consiste el proyecto APT, justificando la relevancia, impacto o beneficio (real o simulado) que tendría en el campo laboral de mi carrera.</w:t>
             </w:r>
@@ -3693,7 +3249,15 @@
                 <w:rFonts w:asciiTheme="minorHAnsi" w:eastAsiaTheme="minorEastAsia" w:hAnsiTheme="minorHAnsi"/>
                 <w:color w:val="000000" w:themeColor="text1"/>
               </w:rPr>
-              <w:t xml:space="preserve">Describí una relación coherente entre mi proyecto y el perfil de egreso de mi plan de estudio, especificando cómo debo utilizar distintas competencias para desarrollar mi Proyecto APT. </w:t>
+              <w:t xml:space="preserve">Describí una relación coherente entre mi proyecto y el perfil de egreso de mi plan de estudio, especificando cómo debo utilizar distintas </w:t>
+            </w:r>
+            <w:r>
+              <w:rPr>
+                <w:rFonts w:asciiTheme="minorHAnsi" w:eastAsiaTheme="minorEastAsia" w:hAnsiTheme="minorHAnsi"/>
+                <w:color w:val="000000" w:themeColor="text1"/>
+              </w:rPr>
+              <w:lastRenderedPageBreak/>
+              <w:t xml:space="preserve">competencias para desarrollar mi Proyecto APT. </w:t>
             </w:r>
           </w:p>
         </w:tc>
@@ -3707,6 +3271,7 @@
               <w:rPr>
                 <w:rFonts w:asciiTheme="minorHAnsi" w:eastAsiaTheme="minorEastAsia" w:hAnsiTheme="minorHAnsi"/>
                 <w:color w:val="000000" w:themeColor="text1"/>
+                <w:highlight w:val="yellow"/>
                 <w:lang w:eastAsia="es-CL"/>
               </w:rPr>
             </w:pPr>
@@ -3714,16 +3279,19 @@
               <w:rPr>
                 <w:rFonts w:asciiTheme="minorHAnsi" w:eastAsiaTheme="minorEastAsia" w:hAnsiTheme="minorHAnsi"/>
                 <w:color w:val="000000" w:themeColor="text1"/>
-              </w:rPr>
-              <w:t xml:space="preserve">Describí una relación coherente entre mi proyecto y el perfil de egreso de mi plan de estudio, pero no especifique cómo debo utilizar distintas competencias para desarrollar </w:t>
-            </w:r>
-            <w:r>
-              <w:rPr>
-                <w:rFonts w:asciiTheme="minorHAnsi" w:eastAsiaTheme="minorEastAsia" w:hAnsiTheme="minorHAnsi"/>
-                <w:color w:val="000000" w:themeColor="text1"/>
+                <w:highlight w:val="yellow"/>
               </w:rPr>
               <w:lastRenderedPageBreak/>
-              <w:t>mi Proyecto APT.</w:t>
+              <w:t xml:space="preserve">Describí una relación coherente entre mi proyecto y el perfil de egreso de mi plan de estudio, pero no especifique cómo debo utilizar </w:t>
+            </w:r>
+            <w:r>
+              <w:rPr>
+                <w:rFonts w:asciiTheme="minorHAnsi" w:eastAsiaTheme="minorEastAsia" w:hAnsiTheme="minorHAnsi"/>
+                <w:color w:val="000000" w:themeColor="text1"/>
+                <w:highlight w:val="yellow"/>
+              </w:rPr>
+              <w:lastRenderedPageBreak/>
+              <w:t>distintas competencias para desarrollar mi Proyecto APT.</w:t>
             </w:r>
           </w:p>
         </w:tc>
@@ -3788,7 +3356,7 @@
                 <w:rFonts w:asciiTheme="minorHAnsi" w:eastAsiaTheme="minorEastAsia" w:hAnsiTheme="minorHAnsi"/>
                 <w:color w:val="000000" w:themeColor="text1"/>
               </w:rPr>
-              <w:t xml:space="preserve">No relacioné el proyecto con mi </w:t>
+              <w:t xml:space="preserve">No relacioné el </w:t>
             </w:r>
             <w:r>
               <w:rPr>
@@ -3796,7 +3364,7 @@
                 <w:color w:val="000000" w:themeColor="text1"/>
               </w:rPr>
               <w:lastRenderedPageBreak/>
-              <w:t xml:space="preserve">perfil de egreso. </w:t>
+              <w:t xml:space="preserve">proyecto con mi perfil de egreso. </w:t>
             </w:r>
           </w:p>
         </w:tc>
@@ -3914,8 +3482,16 @@
               <w:rPr>
                 <w:rFonts w:asciiTheme="minorHAnsi" w:eastAsiaTheme="minorEastAsia" w:hAnsiTheme="minorHAnsi"/>
                 <w:color w:val="000000" w:themeColor="text1"/>
-              </w:rPr>
-              <w:t>Mencioné mis intereses profesionales, pero no queda completamente clara su conexión con mi proyecto.</w:t>
+                <w:highlight w:val="yellow"/>
+              </w:rPr>
+              <w:t>Mencioné mis intereses profesionales, pero no queda completamente clara su conexión con mi proyecto</w:t>
+            </w:r>
+            <w:r>
+              <w:rPr>
+                <w:rFonts w:asciiTheme="minorHAnsi" w:eastAsiaTheme="minorEastAsia" w:hAnsiTheme="minorHAnsi"/>
+                <w:color w:val="000000" w:themeColor="text1"/>
+              </w:rPr>
+              <w:t>.</w:t>
             </w:r>
           </w:p>
         </w:tc>
@@ -4100,26 +3676,35 @@
               <w:rPr>
                 <w:rFonts w:asciiTheme="minorHAnsi" w:eastAsiaTheme="minorEastAsia" w:hAnsiTheme="minorHAnsi"/>
                 <w:color w:val="000000" w:themeColor="text1"/>
+                <w:highlight w:val="yellow"/>
               </w:rPr>
               <w:t xml:space="preserve">Justifiqué por qué el proyecto puede desarrollarse en el tiempo de la asignatura, sin considerar materiales ni factores externos. </w:t>
             </w:r>
             <w:r>
+              <w:rPr>
+                <w:highlight w:val="yellow"/>
+              </w:rPr>
               <w:br/>
             </w:r>
             <w:r>
               <w:rPr>
                 <w:rFonts w:asciiTheme="minorHAnsi" w:eastAsiaTheme="minorEastAsia" w:hAnsiTheme="minorHAnsi"/>
                 <w:color w:val="000000" w:themeColor="text1"/>
+                <w:highlight w:val="yellow"/>
               </w:rPr>
               <w:t>Y</w:t>
             </w:r>
             <w:r>
+              <w:rPr>
+                <w:highlight w:val="yellow"/>
+              </w:rPr>
               <w:br/>
             </w:r>
             <w:r>
               <w:rPr>
                 <w:rFonts w:asciiTheme="minorHAnsi" w:eastAsiaTheme="minorEastAsia" w:hAnsiTheme="minorHAnsi"/>
                 <w:color w:val="000000" w:themeColor="text1"/>
+                <w:highlight w:val="yellow"/>
               </w:rPr>
               <w:t>En caso de posibles dificultades no plantee como abordarlas.</w:t>
             </w:r>
@@ -4219,7 +3804,16 @@
                 <w:color w:val="000000" w:themeColor="text1"/>
                 <w:lang w:eastAsia="es-CL"/>
               </w:rPr>
-              <w:t xml:space="preserve">5. Formula objetivos claros, concisos y coherentes con la disciplina y la situación a abordar. </w:t>
+              <w:t xml:space="preserve">5. Formula objetivos claros, concisos y coherentes con la </w:t>
+            </w:r>
+            <w:r>
+              <w:rPr>
+                <w:rFonts w:asciiTheme="minorHAnsi" w:eastAsiaTheme="minorEastAsia" w:hAnsiTheme="minorHAnsi"/>
+                <w:color w:val="000000" w:themeColor="text1"/>
+                <w:lang w:eastAsia="es-CL"/>
+              </w:rPr>
+              <w:lastRenderedPageBreak/>
+              <w:t xml:space="preserve">disciplina y la situación a abordar. </w:t>
             </w:r>
           </w:p>
         </w:tc>
@@ -4240,8 +3834,19 @@
               <w:rPr>
                 <w:rFonts w:asciiTheme="minorHAnsi" w:eastAsiaTheme="minorEastAsia" w:hAnsiTheme="minorHAnsi"/>
                 <w:color w:val="000000" w:themeColor="text1"/>
-              </w:rPr>
-              <w:t>Formulé objetivos claros, concisos y coherentes con la disciplina y la situación a abordar.</w:t>
+                <w:highlight w:val="yellow"/>
+              </w:rPr>
+              <w:lastRenderedPageBreak/>
+              <w:t xml:space="preserve">Formulé objetivos claros, concisos y coherentes con la disciplina y la </w:t>
+            </w:r>
+            <w:r>
+              <w:rPr>
+                <w:rFonts w:asciiTheme="minorHAnsi" w:eastAsiaTheme="minorEastAsia" w:hAnsiTheme="minorHAnsi"/>
+                <w:color w:val="000000" w:themeColor="text1"/>
+                <w:highlight w:val="yellow"/>
+              </w:rPr>
+              <w:lastRenderedPageBreak/>
+              <w:t>situación a abordar.</w:t>
             </w:r>
           </w:p>
         </w:tc>
@@ -4263,7 +3868,16 @@
                 <w:rFonts w:asciiTheme="minorHAnsi" w:eastAsiaTheme="minorEastAsia" w:hAnsiTheme="minorHAnsi"/>
                 <w:color w:val="000000" w:themeColor="text1"/>
               </w:rPr>
-              <w:t xml:space="preserve">Formulé objetivos claros y coherentes con la situación a abordar, pero imprecisos </w:t>
+              <w:lastRenderedPageBreak/>
+              <w:t xml:space="preserve">Formulé objetivos claros y coherentes con la situación a </w:t>
+            </w:r>
+            <w:r>
+              <w:rPr>
+                <w:rFonts w:asciiTheme="minorHAnsi" w:eastAsiaTheme="minorEastAsia" w:hAnsiTheme="minorHAnsi"/>
+                <w:color w:val="000000" w:themeColor="text1"/>
+              </w:rPr>
+              <w:lastRenderedPageBreak/>
+              <w:t xml:space="preserve">abordar, pero imprecisos </w:t>
             </w:r>
             <w:proofErr w:type="gramStart"/>
             <w:r>
@@ -4301,7 +3915,16 @@
                 <w:rFonts w:asciiTheme="minorHAnsi" w:eastAsiaTheme="minorEastAsia" w:hAnsiTheme="minorHAnsi"/>
                 <w:color w:val="000000" w:themeColor="text1"/>
               </w:rPr>
-              <w:t xml:space="preserve">Formulé objetivos confusos, por lo que no queda claro lo que se busca alcanzar ni si es coherente con la situación a abordar.  </w:t>
+              <w:lastRenderedPageBreak/>
+              <w:t xml:space="preserve">Formulé objetivos confusos, por lo que no queda claro lo que se </w:t>
+            </w:r>
+            <w:r>
+              <w:rPr>
+                <w:rFonts w:asciiTheme="minorHAnsi" w:eastAsiaTheme="minorEastAsia" w:hAnsiTheme="minorHAnsi"/>
+                <w:color w:val="000000" w:themeColor="text1"/>
+              </w:rPr>
+              <w:lastRenderedPageBreak/>
+              <w:t xml:space="preserve">busca alcanzar ni si es coherente con la situación a abordar.  </w:t>
             </w:r>
           </w:p>
         </w:tc>
@@ -4323,7 +3946,16 @@
                 <w:rFonts w:asciiTheme="minorHAnsi" w:eastAsiaTheme="minorEastAsia" w:hAnsiTheme="minorHAnsi"/>
                 <w:color w:val="000000" w:themeColor="text1"/>
               </w:rPr>
-              <w:t>No plantee objetivos o estos no son coherentes con la disciplina ni la situación a abordar.</w:t>
+              <w:lastRenderedPageBreak/>
+              <w:t xml:space="preserve">No plantee objetivos o estos no son coherentes con </w:t>
+            </w:r>
+            <w:r>
+              <w:rPr>
+                <w:rFonts w:asciiTheme="minorHAnsi" w:eastAsiaTheme="minorEastAsia" w:hAnsiTheme="minorHAnsi"/>
+                <w:color w:val="000000" w:themeColor="text1"/>
+              </w:rPr>
+              <w:lastRenderedPageBreak/>
+              <w:t>la disciplina ni la situación a abordar.</w:t>
             </w:r>
           </w:p>
         </w:tc>
@@ -4351,6 +3983,7 @@
                 <w:color w:val="3A3A3A" w:themeColor="background2" w:themeShade="40"/>
                 <w:lang w:eastAsia="es-CL"/>
               </w:rPr>
+              <w:lastRenderedPageBreak/>
               <w:t>10</w:t>
             </w:r>
           </w:p>
@@ -4379,7 +4012,6 @@
                 <w:color w:val="000000" w:themeColor="text1"/>
                 <w:lang w:eastAsia="es-CL"/>
               </w:rPr>
-              <w:lastRenderedPageBreak/>
               <w:t>6. Propone una metodología de trabajo que permite alcanzar los objetivos propuestos y es pertinente con los requerimientos disciplinares.</w:t>
             </w:r>
           </w:p>
@@ -4401,6 +4033,7 @@
               <w:rPr>
                 <w:rFonts w:asciiTheme="minorHAnsi" w:eastAsiaTheme="minorEastAsia" w:hAnsiTheme="minorHAnsi"/>
                 <w:color w:val="000000" w:themeColor="text1"/>
+                <w:highlight w:val="yellow"/>
               </w:rPr>
               <w:t>Describí una metodología pertinente con los requerimientos disciplinares, contemplando todos los aspectos necesarios para alcanzar los objetivos planteados.</w:t>
             </w:r>
@@ -4598,8 +4231,16 @@
               <w:rPr>
                 <w:rFonts w:asciiTheme="minorHAnsi" w:eastAsiaTheme="minorEastAsia" w:hAnsiTheme="minorHAnsi"/>
                 <w:color w:val="000000" w:themeColor="text1"/>
-              </w:rPr>
-              <w:t xml:space="preserve">Establecí un plan de trabajo que carece de actividades necesarias para cumplir mis objetivos y/o no tiene en consideración los recursos, duración, facilitadores y obstaculizadores. </w:t>
+                <w:highlight w:val="yellow"/>
+              </w:rPr>
+              <w:t>Establecí un plan de trabajo que carece de actividades necesarias para cumplir mis objetivos y/o no tiene en consideración los recursos, duración, facilitadores y obstaculizadores</w:t>
+            </w:r>
+            <w:r>
+              <w:rPr>
+                <w:rFonts w:asciiTheme="minorHAnsi" w:eastAsiaTheme="minorEastAsia" w:hAnsiTheme="minorHAnsi"/>
+                <w:color w:val="000000" w:themeColor="text1"/>
+              </w:rPr>
+              <w:t xml:space="preserve">. </w:t>
             </w:r>
           </w:p>
         </w:tc>
@@ -4677,16 +4318,8 @@
                 <w:color w:val="000000" w:themeColor="text1"/>
                 <w:lang w:eastAsia="es-CL"/>
               </w:rPr>
-              <w:t xml:space="preserve">8. Determina evidencias, justificando cómo estas dan cuenta del logro de las actividades </w:t>
-            </w:r>
-            <w:r>
-              <w:rPr>
-                <w:rFonts w:asciiTheme="minorHAnsi" w:eastAsiaTheme="minorEastAsia" w:hAnsiTheme="minorHAnsi"/>
-                <w:color w:val="000000" w:themeColor="text1"/>
-                <w:lang w:eastAsia="es-CL"/>
-              </w:rPr>
               <w:lastRenderedPageBreak/>
-              <w:t>del Proyecto APT.</w:t>
+              <w:t>8. Determina evidencias, justificando cómo estas dan cuenta del logro de las actividades del Proyecto APT.</w:t>
             </w:r>
           </w:p>
         </w:tc>
@@ -4708,16 +4341,7 @@
                 <w:rFonts w:asciiTheme="minorHAnsi" w:eastAsiaTheme="minorEastAsia" w:hAnsiTheme="minorHAnsi"/>
                 <w:color w:val="000000" w:themeColor="text1"/>
               </w:rPr>
-              <w:lastRenderedPageBreak/>
-              <w:t xml:space="preserve">Describí evidencias que permiten dar cuenta del logro de las actividades de mi proyecto APT </w:t>
-            </w:r>
-            <w:r>
-              <w:rPr>
-                <w:rFonts w:asciiTheme="minorHAnsi" w:eastAsiaTheme="minorEastAsia" w:hAnsiTheme="minorHAnsi"/>
-                <w:color w:val="000000" w:themeColor="text1"/>
-              </w:rPr>
-              <w:lastRenderedPageBreak/>
-              <w:t xml:space="preserve">y justifiqué su selección. </w:t>
+              <w:t xml:space="preserve">Describí evidencias que permiten dar cuenta del logro de las actividades de mi proyecto APT y justifiqué su selección. </w:t>
             </w:r>
           </w:p>
         </w:tc>
@@ -4737,17 +4361,9 @@
               <w:rPr>
                 <w:rFonts w:asciiTheme="minorHAnsi" w:eastAsiaTheme="minorEastAsia" w:hAnsiTheme="minorHAnsi"/>
                 <w:color w:val="000000" w:themeColor="text1"/>
-              </w:rPr>
-              <w:lastRenderedPageBreak/>
-              <w:t xml:space="preserve">Describí evidencias que permiten dar cuenta del logro de las actividades de mi proyecto </w:t>
-            </w:r>
-            <w:r>
-              <w:rPr>
-                <w:rFonts w:asciiTheme="minorHAnsi" w:eastAsiaTheme="minorEastAsia" w:hAnsiTheme="minorHAnsi"/>
-                <w:color w:val="000000" w:themeColor="text1"/>
-              </w:rPr>
-              <w:lastRenderedPageBreak/>
-              <w:t>APT, pero no justifiqué con claridad su selección.</w:t>
+                <w:highlight w:val="yellow"/>
+              </w:rPr>
+              <w:t>Describí evidencias que permiten dar cuenta del logro de las actividades de mi proyecto APT, pero no justifiqué con claridad su selección.</w:t>
             </w:r>
           </w:p>
         </w:tc>
@@ -4769,16 +4385,7 @@
                 <w:rFonts w:asciiTheme="minorHAnsi" w:eastAsiaTheme="minorEastAsia" w:hAnsiTheme="minorHAnsi"/>
                 <w:color w:val="000000" w:themeColor="text1"/>
               </w:rPr>
-              <w:lastRenderedPageBreak/>
-              <w:t xml:space="preserve">Describí evidencias que permiten dar cuenta del logro de solo algunas actividades de mi proyecto APT </w:t>
-            </w:r>
-            <w:r>
-              <w:rPr>
-                <w:rFonts w:asciiTheme="minorHAnsi" w:eastAsiaTheme="minorEastAsia" w:hAnsiTheme="minorHAnsi"/>
-                <w:color w:val="000000" w:themeColor="text1"/>
-              </w:rPr>
-              <w:lastRenderedPageBreak/>
-              <w:t xml:space="preserve">y/o no justifiqué su selección. </w:t>
+              <w:t xml:space="preserve">Describí evidencias que permiten dar cuenta del logro de solo algunas actividades de mi proyecto APT y/o no justifiqué su selección. </w:t>
             </w:r>
           </w:p>
         </w:tc>
@@ -4800,7 +4407,6 @@
                 <w:rFonts w:asciiTheme="minorHAnsi" w:eastAsiaTheme="minorEastAsia" w:hAnsiTheme="minorHAnsi"/>
                 <w:color w:val="000000" w:themeColor="text1"/>
               </w:rPr>
-              <w:lastRenderedPageBreak/>
               <w:t>No incluí evidencias que pueden dar cuenta del desarrollo de mi proyecto.</w:t>
             </w:r>
           </w:p>
@@ -4878,26 +4484,35 @@
               <w:rPr>
                 <w:rFonts w:asciiTheme="minorHAnsi" w:eastAsiaTheme="minorEastAsia" w:hAnsiTheme="minorHAnsi"/>
                 <w:color w:val="000000" w:themeColor="text1"/>
+                <w:highlight w:val="yellow"/>
               </w:rPr>
               <w:t>El texto cumple con las reglas ortografía y de redacción en todos sus apartados.</w:t>
             </w:r>
             <w:r>
+              <w:rPr>
+                <w:highlight w:val="yellow"/>
+              </w:rPr>
               <w:br/>
             </w:r>
             <w:r>
               <w:rPr>
                 <w:rFonts w:asciiTheme="minorHAnsi" w:eastAsiaTheme="minorEastAsia" w:hAnsiTheme="minorHAnsi"/>
                 <w:color w:val="000000" w:themeColor="text1"/>
+                <w:highlight w:val="yellow"/>
               </w:rPr>
               <w:t>Y</w:t>
             </w:r>
             <w:r>
+              <w:rPr>
+                <w:highlight w:val="yellow"/>
+              </w:rPr>
               <w:br/>
             </w:r>
             <w:r>
               <w:rPr>
                 <w:rFonts w:asciiTheme="minorHAnsi" w:eastAsiaTheme="minorEastAsia" w:hAnsiTheme="minorHAnsi"/>
                 <w:color w:val="000000" w:themeColor="text1"/>
+                <w:highlight w:val="yellow"/>
               </w:rPr>
               <w:t>Utilicé correctamente todas las normas de citación y referencias.</w:t>
             </w:r>
@@ -5042,6 +4657,7 @@
               <w:rPr>
                 <w:rFonts w:asciiTheme="minorHAnsi" w:eastAsiaTheme="minorEastAsia" w:hAnsiTheme="minorHAnsi"/>
                 <w:color w:val="000000" w:themeColor="text1"/>
+                <w:highlight w:val="yellow"/>
               </w:rPr>
               <w:t>El informe cumple con todos los aspectos del formato establecido por la disciplina.</w:t>
             </w:r>
@@ -5165,6 +4781,7 @@
                 <w:color w:val="000000" w:themeColor="text1"/>
                 <w:lang w:eastAsia="es-CL"/>
               </w:rPr>
+              <w:lastRenderedPageBreak/>
               <w:t xml:space="preserve">11. Cumple con los indicadores de calidad requeridos en la presentación del diseño del Proyecto APT </w:t>
             </w:r>
             <w:proofErr w:type="gramStart"/>
@@ -5183,16 +4800,7 @@
                 <w:color w:val="000000" w:themeColor="text1"/>
                 <w:lang w:eastAsia="es-CL"/>
               </w:rPr>
-              <w:t xml:space="preserve"> estándares </w:t>
-            </w:r>
-            <w:r>
-              <w:rPr>
-                <w:rFonts w:asciiTheme="minorHAnsi" w:eastAsiaTheme="minorEastAsia" w:hAnsiTheme="minorHAnsi"/>
-                <w:color w:val="000000" w:themeColor="text1"/>
-                <w:lang w:eastAsia="es-CL"/>
-              </w:rPr>
-              <w:lastRenderedPageBreak/>
-              <w:t>definidos por la disciplina.</w:t>
+              <w:t xml:space="preserve"> estándares definidos por la disciplina.</w:t>
             </w:r>
           </w:p>
         </w:tc>
@@ -5213,9 +4821,9 @@
               <w:rPr>
                 <w:rFonts w:asciiTheme="minorHAnsi" w:eastAsiaTheme="minorEastAsia" w:hAnsiTheme="minorHAnsi"/>
                 <w:color w:val="000000" w:themeColor="text1"/>
-                <w:lang w:eastAsia="es-CL"/>
-              </w:rPr>
-              <w:lastRenderedPageBreak/>
+                <w:highlight w:val="yellow"/>
+                <w:lang w:eastAsia="es-CL"/>
+              </w:rPr>
               <w:t>El informe cumple con el 100% de los indicadores de calidad disciplinarios requeridos en el diseño del Proyecto APT.</w:t>
             </w:r>
           </w:p>
@@ -5285,16 +4893,7 @@
                 <w:color w:val="000000" w:themeColor="text1"/>
                 <w:lang w:eastAsia="es-CL"/>
               </w:rPr>
-              <w:t xml:space="preserve">El informe no cumple con los indicadores de calidad disciplinarios requeridos en el diseño del </w:t>
-            </w:r>
-            <w:r>
-              <w:rPr>
-                <w:rFonts w:asciiTheme="minorHAnsi" w:eastAsiaTheme="minorEastAsia" w:hAnsiTheme="minorHAnsi"/>
-                <w:color w:val="000000" w:themeColor="text1"/>
-                <w:lang w:eastAsia="es-CL"/>
-              </w:rPr>
-              <w:lastRenderedPageBreak/>
-              <w:t>Proyecto APT.</w:t>
+              <w:t>El informe no cumple con los indicadores de calidad disciplinarios requeridos en el diseño del Proyecto APT.</w:t>
             </w:r>
           </w:p>
         </w:tc>
@@ -5322,7 +4921,6 @@
                 <w:color w:val="3A3A3A" w:themeColor="background2" w:themeShade="40"/>
                 <w:lang w:eastAsia="es-CL"/>
               </w:rPr>
-              <w:lastRenderedPageBreak/>
               <w:t>20</w:t>
             </w:r>
           </w:p>
@@ -5502,11 +5100,13 @@
             <w:pPr>
               <w:rPr>
                 <w:rFonts w:asciiTheme="minorHAnsi" w:hAnsiTheme="minorHAnsi" w:cstheme="minorHAnsi"/>
+                <w:highlight w:val="yellow"/>
               </w:rPr>
             </w:pPr>
             <w:r>
               <w:rPr>
                 <w:rFonts w:asciiTheme="minorHAnsi" w:hAnsiTheme="minorHAnsi" w:cstheme="minorHAnsi"/>
+                <w:highlight w:val="yellow"/>
               </w:rPr>
               <w:t>No produce texto en inglés</w:t>
             </w:r>
@@ -5515,11 +5115,13 @@
             <w:pPr>
               <w:rPr>
                 <w:rFonts w:asciiTheme="minorHAnsi" w:hAnsiTheme="minorHAnsi" w:cstheme="minorHAnsi"/>
+                <w:highlight w:val="yellow"/>
               </w:rPr>
             </w:pPr>
             <w:r>
               <w:rPr>
                 <w:rFonts w:asciiTheme="minorHAnsi" w:hAnsiTheme="minorHAnsi" w:cstheme="minorHAnsi"/>
+                <w:highlight w:val="yellow"/>
               </w:rPr>
               <w:t xml:space="preserve">o escribe frases sueltas que no se relacionan entre ellas impidiendo la comprensión de las ideas, </w:t>
             </w:r>
@@ -5534,6 +5136,7 @@
             <w:r>
               <w:rPr>
                 <w:rFonts w:asciiTheme="minorHAnsi" w:hAnsiTheme="minorHAnsi" w:cstheme="minorHAnsi"/>
+                <w:highlight w:val="yellow"/>
               </w:rPr>
               <w:t>utilizando estructuras gramaticales y vocabulario con errores graves.</w:t>
             </w:r>
@@ -5638,14 +5241,8 @@
       </w:pPr>
     </w:p>
     <w:sectPr>
-      <w:headerReference w:type="even" r:id="rId10"/>
-      <w:headerReference w:type="default" r:id="rId11"/>
-      <w:footerReference w:type="even" r:id="rId12"/>
-      <w:footerReference w:type="default" r:id="rId13"/>
-      <w:headerReference w:type="first" r:id="rId14"/>
-      <w:footerReference w:type="first" r:id="rId15"/>
-      <w:pgSz w:w="12240" w:h="15840" w:code="1"/>
-      <w:pgMar w:top="1701" w:right="1440" w:bottom="1134" w:left="1701" w:header="709" w:footer="709" w:gutter="0"/>
+      <w:pgSz w:w="15840" w:h="12240" w:orient="landscape" w:code="1"/>
+      <w:pgMar w:top="1701" w:right="1701" w:bottom="1440" w:left="1134" w:header="709" w:footer="709" w:gutter="0"/>
       <w:pgNumType w:start="1"/>
       <w:cols w:space="708"/>
       <w:docGrid w:linePitch="360"/>
@@ -5735,16 +5332,6 @@
 </w:ftr>
 </file>
 
-<file path=word/footer3.xml><?xml version="1.0" encoding="utf-8"?>
-<w:ftr xmlns:wpc="http://schemas.microsoft.com/office/word/2010/wordprocessingCanvas" xmlns:cx="http://schemas.microsoft.com/office/drawing/2014/chartex" xmlns:cx1="http://schemas.microsoft.com/office/drawing/2015/9/8/chartex" xmlns:cx2="http://schemas.microsoft.com/office/drawing/2015/10/21/chartex" xmlns:cx3="http://schemas.microsoft.com/office/drawing/2016/5/9/chartex" xmlns:cx4="http://schemas.microsoft.com/office/drawing/2016/5/10/chartex" xmlns:cx5="http://schemas.microsoft.com/office/drawing/2016/5/11/chartex" xmlns:cx6="http://schemas.microsoft.com/office/drawing/2016/5/12/chartex" xmlns:cx7="http://schemas.microsoft.com/office/drawing/2016/5/13/chartex" xmlns:cx8="http://schemas.microsoft.com/office/drawing/2016/5/14/chartex" xmlns:mc="http://schemas.openxmlformats.org/markup-compatibility/2006" xmlns:aink="http://schemas.microsoft.com/office/drawing/2016/ink" xmlns:am3d="http://schemas.microsoft.com/office/drawing/2017/model3d" xmlns:o="urn:schemas-microsoft-com:office:office" xmlns:oel="http://schemas.microsoft.com/office/2019/extlst" xmlns:r="http://schemas.openxmlformats.org/officeDocument/2006/relationships" xmlns:m="http://schemas.openxmlformats.org/officeDocument/2006/math" xmlns:v="urn:schemas-microsoft-com:vml" xmlns:wp14="http://schemas.microsoft.com/office/word/2010/wordprocessingDrawing" xmlns:wp="http://schemas.openxmlformats.org/drawingml/2006/wordprocessingDrawing" xmlns:w10="urn:schemas-microsoft-com:office:word" xmlns:w="http://schemas.openxmlformats.org/wordprocessingml/2006/main" xmlns:w14="http://schemas.microsoft.com/office/word/2010/wordml" xmlns:w15="http://schemas.microsoft.com/office/word/2012/wordml" xmlns:w16cex="http://schemas.microsoft.com/office/word/2018/wordml/cex" xmlns:w16cid="http://schemas.microsoft.com/office/word/2016/wordml/cid" xmlns:w16="http://schemas.microsoft.com/office/word/2018/wordml" xmlns:w16du="http://schemas.microsoft.com/office/word/2023/wordml/word16du" xmlns:w16sdtdh="http://schemas.microsoft.com/office/word/2020/wordml/sdtdatahash" xmlns:w16se="http://schemas.microsoft.com/office/word/2015/wordml/symex" xmlns:wpg="http://schemas.microsoft.com/office/word/2010/wordprocessingGroup" xmlns:wpi="http://schemas.microsoft.com/office/word/2010/wordprocessingInk" xmlns:wne="http://schemas.microsoft.com/office/word/2006/wordml" xmlns:wps="http://schemas.microsoft.com/office/word/2010/wordprocessingShape" mc:Ignorable="w14 w15 w16se w16cid w16 w16cex w16sdtdh w16du wp14">
-  <w:p>
-    <w:pPr>
-      <w:pStyle w:val="Piedepgina"/>
-    </w:pPr>
-  </w:p>
-</w:ftr>
-</file>
-
 <file path=word/footnotes.xml><?xml version="1.0" encoding="utf-8"?>
 <w:footnotes xmlns:wpc="http://schemas.microsoft.com/office/word/2010/wordprocessingCanvas" xmlns:cx="http://schemas.microsoft.com/office/drawing/2014/chartex" xmlns:cx1="http://schemas.microsoft.com/office/drawing/2015/9/8/chartex" xmlns:cx2="http://schemas.microsoft.com/office/drawing/2015/10/21/chartex" xmlns:cx3="http://schemas.microsoft.com/office/drawing/2016/5/9/chartex" xmlns:cx4="http://schemas.microsoft.com/office/drawing/2016/5/10/chartex" xmlns:cx5="http://schemas.microsoft.com/office/drawing/2016/5/11/chartex" xmlns:cx6="http://schemas.microsoft.com/office/drawing/2016/5/12/chartex" xmlns:cx7="http://schemas.microsoft.com/office/drawing/2016/5/13/chartex" xmlns:cx8="http://schemas.microsoft.com/office/drawing/2016/5/14/chartex" xmlns:mc="http://schemas.openxmlformats.org/markup-compatibility/2006" xmlns:aink="http://schemas.microsoft.com/office/drawing/2016/ink" xmlns:am3d="http://schemas.microsoft.com/office/drawing/2017/model3d" xmlns:o="urn:schemas-microsoft-com:office:office" xmlns:oel="http://schemas.microsoft.com/office/2019/extlst" xmlns:r="http://schemas.openxmlformats.org/officeDocument/2006/relationships" xmlns:m="http://schemas.openxmlformats.org/officeDocument/2006/math" xmlns:v="urn:schemas-microsoft-com:vml" xmlns:wp14="http://schemas.microsoft.com/office/word/2010/wordprocessingDrawing" xmlns:wp="http://schemas.openxmlformats.org/drawingml/2006/wordprocessingDrawing" xmlns:w10="urn:schemas-microsoft-com:office:word" xmlns:w="http://schemas.openxmlformats.org/wordprocessingml/2006/main" xmlns:w14="http://schemas.microsoft.com/office/word/2010/wordml" xmlns:w15="http://schemas.microsoft.com/office/word/2012/wordml" xmlns:w16cex="http://schemas.microsoft.com/office/word/2018/wordml/cex" xmlns:w16cid="http://schemas.microsoft.com/office/word/2016/wordml/cid" xmlns:w16="http://schemas.microsoft.com/office/word/2018/wordml" xmlns:w16du="http://schemas.microsoft.com/office/word/2023/wordml/word16du" xmlns:w16sdtdh="http://schemas.microsoft.com/office/word/2020/wordml/sdtdatahash" xmlns:w16se="http://schemas.microsoft.com/office/word/2015/wordml/symex" xmlns:wpg="http://schemas.microsoft.com/office/word/2010/wordprocessingGroup" xmlns:wpi="http://schemas.microsoft.com/office/word/2010/wordprocessingInk" xmlns:wne="http://schemas.microsoft.com/office/word/2006/wordml" xmlns:wps="http://schemas.microsoft.com/office/word/2010/wordprocessingShape" mc:Ignorable="w14 w15 w16se w16cid w16 w16cex w16sdtdh w16du wp14">
   <w:footnote w:type="separator" w:id="-1">
@@ -5766,19 +5353,10 @@
 
 <file path=word/header1.xml><?xml version="1.0" encoding="utf-8"?>
 <w:hdr xmlns:wpc="http://schemas.microsoft.com/office/word/2010/wordprocessingCanvas" xmlns:cx="http://schemas.microsoft.com/office/drawing/2014/chartex" xmlns:cx1="http://schemas.microsoft.com/office/drawing/2015/9/8/chartex" xmlns:cx2="http://schemas.microsoft.com/office/drawing/2015/10/21/chartex" xmlns:cx3="http://schemas.microsoft.com/office/drawing/2016/5/9/chartex" xmlns:cx4="http://schemas.microsoft.com/office/drawing/2016/5/10/chartex" xmlns:cx5="http://schemas.microsoft.com/office/drawing/2016/5/11/chartex" xmlns:cx6="http://schemas.microsoft.com/office/drawing/2016/5/12/chartex" xmlns:cx7="http://schemas.microsoft.com/office/drawing/2016/5/13/chartex" xmlns:cx8="http://schemas.microsoft.com/office/drawing/2016/5/14/chartex" xmlns:mc="http://schemas.openxmlformats.org/markup-compatibility/2006" xmlns:aink="http://schemas.microsoft.com/office/drawing/2016/ink" xmlns:am3d="http://schemas.microsoft.com/office/drawing/2017/model3d" xmlns:o="urn:schemas-microsoft-com:office:office" xmlns:oel="http://schemas.microsoft.com/office/2019/extlst" xmlns:r="http://schemas.openxmlformats.org/officeDocument/2006/relationships" xmlns:m="http://schemas.openxmlformats.org/officeDocument/2006/math" xmlns:v="urn:schemas-microsoft-com:vml" xmlns:wp14="http://schemas.microsoft.com/office/word/2010/wordprocessingDrawing" xmlns:wp="http://schemas.openxmlformats.org/drawingml/2006/wordprocessingDrawing" xmlns:w10="urn:schemas-microsoft-com:office:word" xmlns:w="http://schemas.openxmlformats.org/wordprocessingml/2006/main" xmlns:w14="http://schemas.microsoft.com/office/word/2010/wordml" xmlns:w15="http://schemas.microsoft.com/office/word/2012/wordml" xmlns:w16cex="http://schemas.microsoft.com/office/word/2018/wordml/cex" xmlns:w16cid="http://schemas.microsoft.com/office/word/2016/wordml/cid" xmlns:w16="http://schemas.microsoft.com/office/word/2018/wordml" xmlns:w16du="http://schemas.microsoft.com/office/word/2023/wordml/word16du" xmlns:w16sdtdh="http://schemas.microsoft.com/office/word/2020/wordml/sdtdatahash" xmlns:w16se="http://schemas.microsoft.com/office/word/2015/wordml/symex" xmlns:wpg="http://schemas.microsoft.com/office/word/2010/wordprocessingGroup" xmlns:wpi="http://schemas.microsoft.com/office/word/2010/wordprocessingInk" xmlns:wne="http://schemas.microsoft.com/office/word/2006/wordml" xmlns:wps="http://schemas.microsoft.com/office/word/2010/wordprocessingShape" mc:Ignorable="w14 w15 w16se w16cid w16 w16cex w16sdtdh w16du wp14">
-  <w:p>
-    <w:pPr>
-      <w:pStyle w:val="Encabezado"/>
-    </w:pPr>
-  </w:p>
-</w:hdr>
-</file>
-
-<file path=word/header2.xml><?xml version="1.0" encoding="utf-8"?>
-<w:hdr xmlns:wpc="http://schemas.microsoft.com/office/word/2010/wordprocessingCanvas" xmlns:cx="http://schemas.microsoft.com/office/drawing/2014/chartex" xmlns:cx1="http://schemas.microsoft.com/office/drawing/2015/9/8/chartex" xmlns:cx2="http://schemas.microsoft.com/office/drawing/2015/10/21/chartex" xmlns:cx3="http://schemas.microsoft.com/office/drawing/2016/5/9/chartex" xmlns:cx4="http://schemas.microsoft.com/office/drawing/2016/5/10/chartex" xmlns:cx5="http://schemas.microsoft.com/office/drawing/2016/5/11/chartex" xmlns:cx6="http://schemas.microsoft.com/office/drawing/2016/5/12/chartex" xmlns:cx7="http://schemas.microsoft.com/office/drawing/2016/5/13/chartex" xmlns:cx8="http://schemas.microsoft.com/office/drawing/2016/5/14/chartex" xmlns:mc="http://schemas.openxmlformats.org/markup-compatibility/2006" xmlns:aink="http://schemas.microsoft.com/office/drawing/2016/ink" xmlns:am3d="http://schemas.microsoft.com/office/drawing/2017/model3d" xmlns:o="urn:schemas-microsoft-com:office:office" xmlns:oel="http://schemas.microsoft.com/office/2019/extlst" xmlns:r="http://schemas.openxmlformats.org/officeDocument/2006/relationships" xmlns:m="http://schemas.openxmlformats.org/officeDocument/2006/math" xmlns:v="urn:schemas-microsoft-com:vml" xmlns:wp14="http://schemas.microsoft.com/office/word/2010/wordprocessingDrawing" xmlns:wp="http://schemas.openxmlformats.org/drawingml/2006/wordprocessingDrawing" xmlns:w10="urn:schemas-microsoft-com:office:word" xmlns:w="http://schemas.openxmlformats.org/wordprocessingml/2006/main" xmlns:w14="http://schemas.microsoft.com/office/word/2010/wordml" xmlns:w15="http://schemas.microsoft.com/office/word/2012/wordml" xmlns:w16cex="http://schemas.microsoft.com/office/word/2018/wordml/cex" xmlns:w16cid="http://schemas.microsoft.com/office/word/2016/wordml/cid" xmlns:w16="http://schemas.microsoft.com/office/word/2018/wordml" xmlns:w16du="http://schemas.microsoft.com/office/word/2023/wordml/word16du" xmlns:w16sdtdh="http://schemas.microsoft.com/office/word/2020/wordml/sdtdatahash" xmlns:w16se="http://schemas.microsoft.com/office/word/2015/wordml/symex" xmlns:wpg="http://schemas.microsoft.com/office/word/2010/wordprocessingGroup" xmlns:wpi="http://schemas.microsoft.com/office/word/2010/wordprocessingInk" xmlns:wne="http://schemas.microsoft.com/office/word/2006/wordml" xmlns:wps="http://schemas.microsoft.com/office/word/2010/wordprocessingShape" mc:Ignorable="w14 w15 w16se w16cid w16 w16cex w16sdtdh w16du wp14">
   <w:tbl>
     <w:tblPr>
       <w:tblW w:w="0" w:type="auto"/>
+      <w:jc w:val="center"/>
       <w:tblBorders>
         <w:top w:val="single" w:sz="4" w:space="0" w:color="auto"/>
         <w:left w:val="single" w:sz="4" w:space="0" w:color="auto"/>
@@ -5791,10 +5369,13 @@
     </w:tblPr>
     <w:tblGrid>
       <w:gridCol w:w="3624"/>
-      <w:gridCol w:w="3882"/>
-      <w:gridCol w:w="1583"/>
+      <w:gridCol w:w="3906"/>
+      <w:gridCol w:w="1559"/>
     </w:tblGrid>
     <w:tr>
+      <w:trPr>
+        <w:jc w:val="center"/>
+      </w:trPr>
       <w:tc>
         <w:tcPr>
           <w:tcW w:w="3079" w:type="dxa"/>
@@ -5817,7 +5398,7 @@
               <wp:inline distT="0" distB="0" distL="0" distR="0" wp14:anchorId="12056E59" wp14:editId="6B8E7920">
                 <wp:extent cx="2164080" cy="476098"/>
                 <wp:effectExtent l="0" t="0" r="0" b="0"/>
-                <wp:docPr id="581758429" name="Imagen 1" descr="Logotipo&#10;&#10;Descripción generada automáticamente"/>
+                <wp:docPr id="733979259" name="Imagen 1" descr="Logotipo&#10;&#10;Descripción generada automáticamente"/>
                 <wp:cNvGraphicFramePr>
                   <a:graphicFrameLocks xmlns:a="http://schemas.openxmlformats.org/drawingml/2006/main" noChangeAspect="1"/>
                 </wp:cNvGraphicFramePr>
@@ -5883,6 +5464,9 @@
       </w:tc>
     </w:tr>
     <w:tr>
+      <w:trPr>
+        <w:jc w:val="center"/>
+      </w:trPr>
       <w:tc>
         <w:tcPr>
           <w:tcW w:w="3079" w:type="dxa"/>
@@ -5928,6 +5512,13 @@
             </w:rPr>
             <w:t>APT</w:t>
           </w:r>
+          <w:r>
+            <w:rPr>
+              <w:sz w:val="22"/>
+              <w:szCs w:val="22"/>
+            </w:rPr>
+            <w:t xml:space="preserve"> / Autoevaluación</w:t>
+          </w:r>
         </w:p>
       </w:tc>
       <w:tc>
@@ -5955,6 +5546,9 @@
       </w:tc>
     </w:tr>
     <w:tr>
+      <w:trPr>
+        <w:jc w:val="center"/>
+      </w:trPr>
       <w:tc>
         <w:tcPr>
           <w:tcW w:w="3079" w:type="dxa"/>
@@ -6065,16 +5659,6 @@
 </w:hdr>
 </file>
 
-<file path=word/header3.xml><?xml version="1.0" encoding="utf-8"?>
-<w:hdr xmlns:wpc="http://schemas.microsoft.com/office/word/2010/wordprocessingCanvas" xmlns:cx="http://schemas.microsoft.com/office/drawing/2014/chartex" xmlns:cx1="http://schemas.microsoft.com/office/drawing/2015/9/8/chartex" xmlns:cx2="http://schemas.microsoft.com/office/drawing/2015/10/21/chartex" xmlns:cx3="http://schemas.microsoft.com/office/drawing/2016/5/9/chartex" xmlns:cx4="http://schemas.microsoft.com/office/drawing/2016/5/10/chartex" xmlns:cx5="http://schemas.microsoft.com/office/drawing/2016/5/11/chartex" xmlns:cx6="http://schemas.microsoft.com/office/drawing/2016/5/12/chartex" xmlns:cx7="http://schemas.microsoft.com/office/drawing/2016/5/13/chartex" xmlns:cx8="http://schemas.microsoft.com/office/drawing/2016/5/14/chartex" xmlns:mc="http://schemas.openxmlformats.org/markup-compatibility/2006" xmlns:aink="http://schemas.microsoft.com/office/drawing/2016/ink" xmlns:am3d="http://schemas.microsoft.com/office/drawing/2017/model3d" xmlns:o="urn:schemas-microsoft-com:office:office" xmlns:oel="http://schemas.microsoft.com/office/2019/extlst" xmlns:r="http://schemas.openxmlformats.org/officeDocument/2006/relationships" xmlns:m="http://schemas.openxmlformats.org/officeDocument/2006/math" xmlns:v="urn:schemas-microsoft-com:vml" xmlns:wp14="http://schemas.microsoft.com/office/word/2010/wordprocessingDrawing" xmlns:wp="http://schemas.openxmlformats.org/drawingml/2006/wordprocessingDrawing" xmlns:w10="urn:schemas-microsoft-com:office:word" xmlns:w="http://schemas.openxmlformats.org/wordprocessingml/2006/main" xmlns:w14="http://schemas.microsoft.com/office/word/2010/wordml" xmlns:w15="http://schemas.microsoft.com/office/word/2012/wordml" xmlns:w16cex="http://schemas.microsoft.com/office/word/2018/wordml/cex" xmlns:w16cid="http://schemas.microsoft.com/office/word/2016/wordml/cid" xmlns:w16="http://schemas.microsoft.com/office/word/2018/wordml" xmlns:w16du="http://schemas.microsoft.com/office/word/2023/wordml/word16du" xmlns:w16sdtdh="http://schemas.microsoft.com/office/word/2020/wordml/sdtdatahash" xmlns:w16se="http://schemas.microsoft.com/office/word/2015/wordml/symex" xmlns:wpg="http://schemas.microsoft.com/office/word/2010/wordprocessingGroup" xmlns:wpi="http://schemas.microsoft.com/office/word/2010/wordprocessingInk" xmlns:wne="http://schemas.microsoft.com/office/word/2006/wordml" xmlns:wps="http://schemas.microsoft.com/office/word/2010/wordprocessingShape" mc:Ignorable="w14 w15 w16se w16cid w16 w16cex w16sdtdh w16du wp14">
-  <w:p>
-    <w:pPr>
-      <w:pStyle w:val="Encabezado"/>
-    </w:pPr>
-  </w:p>
-</w:hdr>
-</file>
-
 <file path=word/numbering.xml><?xml version="1.0" encoding="utf-8"?>
 <w:numbering xmlns:wpc="http://schemas.microsoft.com/office/word/2010/wordprocessingCanvas" xmlns:cx="http://schemas.microsoft.com/office/drawing/2014/chartex" xmlns:cx1="http://schemas.microsoft.com/office/drawing/2015/9/8/chartex" xmlns:cx2="http://schemas.microsoft.com/office/drawing/2015/10/21/chartex" xmlns:cx3="http://schemas.microsoft.com/office/drawing/2016/5/9/chartex" xmlns:cx4="http://schemas.microsoft.com/office/drawing/2016/5/10/chartex" xmlns:cx5="http://schemas.microsoft.com/office/drawing/2016/5/11/chartex" xmlns:cx6="http://schemas.microsoft.com/office/drawing/2016/5/12/chartex" xmlns:cx7="http://schemas.microsoft.com/office/drawing/2016/5/13/chartex" xmlns:cx8="http://schemas.microsoft.com/office/drawing/2016/5/14/chartex" xmlns:mc="http://schemas.openxmlformats.org/markup-compatibility/2006" xmlns:aink="http://schemas.microsoft.com/office/drawing/2016/ink" xmlns:am3d="http://schemas.microsoft.com/office/drawing/2017/model3d" xmlns:o="urn:schemas-microsoft-com:office:office" xmlns:oel="http://schemas.microsoft.com/office/2019/extlst" xmlns:r="http://schemas.openxmlformats.org/officeDocument/2006/relationships" xmlns:m="http://schemas.openxmlformats.org/officeDocument/2006/math" xmlns:v="urn:schemas-microsoft-com:vml" xmlns:wp14="http://schemas.microsoft.com/office/word/2010/wordprocessingDrawing" xmlns:wp="http://schemas.openxmlformats.org/drawingml/2006/wordprocessingDrawing" xmlns:w10="urn:schemas-microsoft-com:office:word" xmlns:w="http://schemas.openxmlformats.org/wordprocessingml/2006/main" xmlns:w14="http://schemas.microsoft.com/office/word/2010/wordml" xmlns:w15="http://schemas.microsoft.com/office/word/2012/wordml" xmlns:w16cex="http://schemas.microsoft.com/office/word/2018/wordml/cex" xmlns:w16cid="http://schemas.microsoft.com/office/word/2016/wordml/cid" xmlns:w16="http://schemas.microsoft.com/office/word/2018/wordml" xmlns:w16du="http://schemas.microsoft.com/office/word/2023/wordml/word16du" xmlns:w16sdtdh="http://schemas.microsoft.com/office/word/2020/wordml/sdtdatahash" xmlns:w16se="http://schemas.microsoft.com/office/word/2015/wordml/symex" xmlns:wpg="http://schemas.microsoft.com/office/word/2010/wordprocessingGroup" xmlns:wpi="http://schemas.microsoft.com/office/word/2010/wordprocessingInk" xmlns:wne="http://schemas.microsoft.com/office/word/2006/wordml" xmlns:wps="http://schemas.microsoft.com/office/word/2010/wordprocessingShape" mc:Ignorable="w14 w15 w16se w16cid w16 w16cex w16sdtdh w16du wp14">
   <w:abstractNum w:abstractNumId="0" w15:restartNumberingAfterBreak="0">
@@ -7274,6 +6858,119 @@
     </w:lvl>
   </w:abstractNum>
   <w:abstractNum w:abstractNumId="9" w15:restartNumberingAfterBreak="0">
+    <w:nsid w:val="251B43FF"/>
+    <w:multiLevelType w:val="hybridMultilevel"/>
+    <w:tmpl w:val="A5A89CB0"/>
+    <w:lvl w:ilvl="0" w:tplc="340A0001">
+      <w:start w:val="1"/>
+      <w:numFmt w:val="bullet"/>
+      <w:lvlText w:val=""/>
+      <w:lvlJc w:val="left"/>
+      <w:pPr>
+        <w:ind w:left="720" w:hanging="360"/>
+      </w:pPr>
+      <w:rPr>
+        <w:rFonts w:ascii="Symbol" w:hAnsi="Symbol" w:hint="default"/>
+      </w:rPr>
+    </w:lvl>
+    <w:lvl w:ilvl="1" w:tplc="340A0003" w:tentative="1">
+      <w:start w:val="1"/>
+      <w:numFmt w:val="bullet"/>
+      <w:lvlText w:val="o"/>
+      <w:lvlJc w:val="left"/>
+      <w:pPr>
+        <w:ind w:left="1440" w:hanging="360"/>
+      </w:pPr>
+      <w:rPr>
+        <w:rFonts w:ascii="Courier New" w:hAnsi="Courier New" w:cs="Courier New" w:hint="default"/>
+      </w:rPr>
+    </w:lvl>
+    <w:lvl w:ilvl="2" w:tplc="340A0005" w:tentative="1">
+      <w:start w:val="1"/>
+      <w:numFmt w:val="bullet"/>
+      <w:lvlText w:val=""/>
+      <w:lvlJc w:val="left"/>
+      <w:pPr>
+        <w:ind w:left="2160" w:hanging="360"/>
+      </w:pPr>
+      <w:rPr>
+        <w:rFonts w:ascii="Wingdings" w:hAnsi="Wingdings" w:hint="default"/>
+      </w:rPr>
+    </w:lvl>
+    <w:lvl w:ilvl="3" w:tplc="340A0001" w:tentative="1">
+      <w:start w:val="1"/>
+      <w:numFmt w:val="bullet"/>
+      <w:lvlText w:val=""/>
+      <w:lvlJc w:val="left"/>
+      <w:pPr>
+        <w:ind w:left="2880" w:hanging="360"/>
+      </w:pPr>
+      <w:rPr>
+        <w:rFonts w:ascii="Symbol" w:hAnsi="Symbol" w:hint="default"/>
+      </w:rPr>
+    </w:lvl>
+    <w:lvl w:ilvl="4" w:tplc="340A0003" w:tentative="1">
+      <w:start w:val="1"/>
+      <w:numFmt w:val="bullet"/>
+      <w:lvlText w:val="o"/>
+      <w:lvlJc w:val="left"/>
+      <w:pPr>
+        <w:ind w:left="3600" w:hanging="360"/>
+      </w:pPr>
+      <w:rPr>
+        <w:rFonts w:ascii="Courier New" w:hAnsi="Courier New" w:cs="Courier New" w:hint="default"/>
+      </w:rPr>
+    </w:lvl>
+    <w:lvl w:ilvl="5" w:tplc="340A0005" w:tentative="1">
+      <w:start w:val="1"/>
+      <w:numFmt w:val="bullet"/>
+      <w:lvlText w:val=""/>
+      <w:lvlJc w:val="left"/>
+      <w:pPr>
+        <w:ind w:left="4320" w:hanging="360"/>
+      </w:pPr>
+      <w:rPr>
+        <w:rFonts w:ascii="Wingdings" w:hAnsi="Wingdings" w:hint="default"/>
+      </w:rPr>
+    </w:lvl>
+    <w:lvl w:ilvl="6" w:tplc="340A0001" w:tentative="1">
+      <w:start w:val="1"/>
+      <w:numFmt w:val="bullet"/>
+      <w:lvlText w:val=""/>
+      <w:lvlJc w:val="left"/>
+      <w:pPr>
+        <w:ind w:left="5040" w:hanging="360"/>
+      </w:pPr>
+      <w:rPr>
+        <w:rFonts w:ascii="Symbol" w:hAnsi="Symbol" w:hint="default"/>
+      </w:rPr>
+    </w:lvl>
+    <w:lvl w:ilvl="7" w:tplc="340A0003" w:tentative="1">
+      <w:start w:val="1"/>
+      <w:numFmt w:val="bullet"/>
+      <w:lvlText w:val="o"/>
+      <w:lvlJc w:val="left"/>
+      <w:pPr>
+        <w:ind w:left="5760" w:hanging="360"/>
+      </w:pPr>
+      <w:rPr>
+        <w:rFonts w:ascii="Courier New" w:hAnsi="Courier New" w:cs="Courier New" w:hint="default"/>
+      </w:rPr>
+    </w:lvl>
+    <w:lvl w:ilvl="8" w:tplc="340A0005" w:tentative="1">
+      <w:start w:val="1"/>
+      <w:numFmt w:val="bullet"/>
+      <w:lvlText w:val=""/>
+      <w:lvlJc w:val="left"/>
+      <w:pPr>
+        <w:ind w:left="6480" w:hanging="360"/>
+      </w:pPr>
+      <w:rPr>
+        <w:rFonts w:ascii="Wingdings" w:hAnsi="Wingdings" w:hint="default"/>
+      </w:rPr>
+    </w:lvl>
+  </w:abstractNum>
+  <w:abstractNum w:abstractNumId="10" w15:restartNumberingAfterBreak="0">
     <w:nsid w:val="2EA2453C"/>
     <w:multiLevelType w:val="hybridMultilevel"/>
     <w:tmpl w:val="C9488524"/>
@@ -7413,7 +7110,7 @@
       </w:rPr>
     </w:lvl>
   </w:abstractNum>
-  <w:abstractNum w:abstractNumId="10" w15:restartNumberingAfterBreak="0">
+  <w:abstractNum w:abstractNumId="11" w15:restartNumberingAfterBreak="0">
     <w:nsid w:val="2EC14E29"/>
     <w:multiLevelType w:val="hybridMultilevel"/>
     <w:tmpl w:val="71C2AAC4"/>
@@ -7529,7 +7226,7 @@
       </w:pPr>
     </w:lvl>
   </w:abstractNum>
-  <w:abstractNum w:abstractNumId="11" w15:restartNumberingAfterBreak="0">
+  <w:abstractNum w:abstractNumId="12" w15:restartNumberingAfterBreak="0">
     <w:nsid w:val="2F976128"/>
     <w:multiLevelType w:val="hybridMultilevel"/>
     <w:tmpl w:val="E7A09D74"/>
@@ -7645,7 +7342,7 @@
       </w:pPr>
     </w:lvl>
   </w:abstractNum>
-  <w:abstractNum w:abstractNumId="12" w15:restartNumberingAfterBreak="0">
+  <w:abstractNum w:abstractNumId="13" w15:restartNumberingAfterBreak="0">
     <w:nsid w:val="366E59BC"/>
     <w:multiLevelType w:val="hybridMultilevel"/>
     <w:tmpl w:val="3824286A"/>
@@ -7761,7 +7458,7 @@
       </w:pPr>
     </w:lvl>
   </w:abstractNum>
-  <w:abstractNum w:abstractNumId="13" w15:restartNumberingAfterBreak="0">
+  <w:abstractNum w:abstractNumId="14" w15:restartNumberingAfterBreak="0">
     <w:nsid w:val="38653EDF"/>
     <w:multiLevelType w:val="hybridMultilevel"/>
     <w:tmpl w:val="3F4CBE10"/>
@@ -7901,7 +7598,7 @@
       </w:rPr>
     </w:lvl>
   </w:abstractNum>
-  <w:abstractNum w:abstractNumId="14" w15:restartNumberingAfterBreak="0">
+  <w:abstractNum w:abstractNumId="15" w15:restartNumberingAfterBreak="0">
     <w:nsid w:val="39314CC1"/>
     <w:multiLevelType w:val="hybridMultilevel"/>
     <w:tmpl w:val="A352F3BC"/>
@@ -8017,7 +7714,7 @@
       </w:pPr>
     </w:lvl>
   </w:abstractNum>
-  <w:abstractNum w:abstractNumId="15" w15:restartNumberingAfterBreak="0">
+  <w:abstractNum w:abstractNumId="16" w15:restartNumberingAfterBreak="0">
     <w:nsid w:val="39967B78"/>
     <w:multiLevelType w:val="hybridMultilevel"/>
     <w:tmpl w:val="2E16840A"/>
@@ -8157,7 +7854,7 @@
       </w:rPr>
     </w:lvl>
   </w:abstractNum>
-  <w:abstractNum w:abstractNumId="16" w15:restartNumberingAfterBreak="0">
+  <w:abstractNum w:abstractNumId="17" w15:restartNumberingAfterBreak="0">
     <w:nsid w:val="3CD750C1"/>
     <w:multiLevelType w:val="hybridMultilevel"/>
     <w:tmpl w:val="C8863694"/>
@@ -8273,7 +7970,7 @@
       </w:pPr>
     </w:lvl>
   </w:abstractNum>
-  <w:abstractNum w:abstractNumId="17" w15:restartNumberingAfterBreak="0">
+  <w:abstractNum w:abstractNumId="18" w15:restartNumberingAfterBreak="0">
     <w:nsid w:val="402A5085"/>
     <w:multiLevelType w:val="hybridMultilevel"/>
     <w:tmpl w:val="7EAAA000"/>
@@ -8413,7 +8110,7 @@
       </w:rPr>
     </w:lvl>
   </w:abstractNum>
-  <w:abstractNum w:abstractNumId="18" w15:restartNumberingAfterBreak="0">
+  <w:abstractNum w:abstractNumId="19" w15:restartNumberingAfterBreak="0">
     <w:nsid w:val="4AAB426D"/>
     <w:multiLevelType w:val="hybridMultilevel"/>
     <w:tmpl w:val="44E20472"/>
@@ -8529,7 +8226,7 @@
       </w:pPr>
     </w:lvl>
   </w:abstractNum>
-  <w:abstractNum w:abstractNumId="19" w15:restartNumberingAfterBreak="0">
+  <w:abstractNum w:abstractNumId="20" w15:restartNumberingAfterBreak="0">
     <w:nsid w:val="4C563DD7"/>
     <w:multiLevelType w:val="hybridMultilevel"/>
     <w:tmpl w:val="B34E3C38"/>
@@ -8669,7 +8366,7 @@
       </w:rPr>
     </w:lvl>
   </w:abstractNum>
-  <w:abstractNum w:abstractNumId="20" w15:restartNumberingAfterBreak="0">
+  <w:abstractNum w:abstractNumId="21" w15:restartNumberingAfterBreak="0">
     <w:nsid w:val="4D127B18"/>
     <w:multiLevelType w:val="hybridMultilevel"/>
     <w:tmpl w:val="18C49AFA"/>
@@ -8785,7 +8482,7 @@
       </w:pPr>
     </w:lvl>
   </w:abstractNum>
-  <w:abstractNum w:abstractNumId="21" w15:restartNumberingAfterBreak="0">
+  <w:abstractNum w:abstractNumId="22" w15:restartNumberingAfterBreak="0">
     <w:nsid w:val="51C4060B"/>
     <w:multiLevelType w:val="hybridMultilevel"/>
     <w:tmpl w:val="F63E53CC"/>
@@ -8901,7 +8598,7 @@
       </w:pPr>
     </w:lvl>
   </w:abstractNum>
-  <w:abstractNum w:abstractNumId="22" w15:restartNumberingAfterBreak="0">
+  <w:abstractNum w:abstractNumId="23" w15:restartNumberingAfterBreak="0">
     <w:nsid w:val="54B57BBB"/>
     <w:multiLevelType w:val="hybridMultilevel"/>
     <w:tmpl w:val="ECAE8446"/>
@@ -9018,7 +8715,7 @@
       </w:pPr>
     </w:lvl>
   </w:abstractNum>
-  <w:abstractNum w:abstractNumId="23" w15:restartNumberingAfterBreak="0">
+  <w:abstractNum w:abstractNumId="24" w15:restartNumberingAfterBreak="0">
     <w:nsid w:val="551E3209"/>
     <w:multiLevelType w:val="hybridMultilevel"/>
     <w:tmpl w:val="9468E84C"/>
@@ -9158,7 +8855,7 @@
       </w:rPr>
     </w:lvl>
   </w:abstractNum>
-  <w:abstractNum w:abstractNumId="24" w15:restartNumberingAfterBreak="0">
+  <w:abstractNum w:abstractNumId="25" w15:restartNumberingAfterBreak="0">
     <w:nsid w:val="553D5AB6"/>
     <w:multiLevelType w:val="hybridMultilevel"/>
     <w:tmpl w:val="FD16BD06"/>
@@ -9270,7 +8967,7 @@
       </w:rPr>
     </w:lvl>
   </w:abstractNum>
-  <w:abstractNum w:abstractNumId="25" w15:restartNumberingAfterBreak="0">
+  <w:abstractNum w:abstractNumId="26" w15:restartNumberingAfterBreak="0">
     <w:nsid w:val="574A7B9E"/>
     <w:multiLevelType w:val="hybridMultilevel"/>
     <w:tmpl w:val="547C989A"/>
@@ -9386,7 +9083,7 @@
       </w:pPr>
     </w:lvl>
   </w:abstractNum>
-  <w:abstractNum w:abstractNumId="26" w15:restartNumberingAfterBreak="0">
+  <w:abstractNum w:abstractNumId="27" w15:restartNumberingAfterBreak="0">
     <w:nsid w:val="5B48339F"/>
     <w:multiLevelType w:val="singleLevel"/>
     <w:tmpl w:val="0C0A0017"/>
@@ -9403,7 +9100,7 @@
       </w:pPr>
     </w:lvl>
   </w:abstractNum>
-  <w:abstractNum w:abstractNumId="27" w15:restartNumberingAfterBreak="0">
+  <w:abstractNum w:abstractNumId="28" w15:restartNumberingAfterBreak="0">
     <w:nsid w:val="611D5ABE"/>
     <w:multiLevelType w:val="hybridMultilevel"/>
     <w:tmpl w:val="67B4FF88"/>
@@ -9520,7 +9217,7 @@
       </w:pPr>
     </w:lvl>
   </w:abstractNum>
-  <w:abstractNum w:abstractNumId="28" w15:restartNumberingAfterBreak="0">
+  <w:abstractNum w:abstractNumId="29" w15:restartNumberingAfterBreak="0">
     <w:nsid w:val="616359D4"/>
     <w:multiLevelType w:val="hybridMultilevel"/>
     <w:tmpl w:val="D3BA21A4"/>
@@ -9609,7 +9306,7 @@
       </w:pPr>
     </w:lvl>
   </w:abstractNum>
-  <w:abstractNum w:abstractNumId="29" w15:restartNumberingAfterBreak="0">
+  <w:abstractNum w:abstractNumId="30" w15:restartNumberingAfterBreak="0">
     <w:nsid w:val="62620803"/>
     <w:multiLevelType w:val="hybridMultilevel"/>
     <w:tmpl w:val="156C583C"/>
@@ -9749,7 +9446,7 @@
       </w:rPr>
     </w:lvl>
   </w:abstractNum>
-  <w:abstractNum w:abstractNumId="30" w15:restartNumberingAfterBreak="0">
+  <w:abstractNum w:abstractNumId="31" w15:restartNumberingAfterBreak="0">
     <w:nsid w:val="726435E9"/>
     <w:multiLevelType w:val="hybridMultilevel"/>
     <w:tmpl w:val="F51CF6CC"/>
@@ -9865,7 +9562,7 @@
       </w:pPr>
     </w:lvl>
   </w:abstractNum>
-  <w:abstractNum w:abstractNumId="31" w15:restartNumberingAfterBreak="0">
+  <w:abstractNum w:abstractNumId="32" w15:restartNumberingAfterBreak="0">
     <w:nsid w:val="736258C0"/>
     <w:multiLevelType w:val="hybridMultilevel"/>
     <w:tmpl w:val="0DB07B30"/>
@@ -10005,7 +9702,7 @@
       </w:rPr>
     </w:lvl>
   </w:abstractNum>
-  <w:abstractNum w:abstractNumId="32" w15:restartNumberingAfterBreak="0">
+  <w:abstractNum w:abstractNumId="33" w15:restartNumberingAfterBreak="0">
     <w:nsid w:val="760C6E6D"/>
     <w:multiLevelType w:val="hybridMultilevel"/>
     <w:tmpl w:val="273C7CC0"/>
@@ -10121,7 +9818,7 @@
       </w:pPr>
     </w:lvl>
   </w:abstractNum>
-  <w:abstractNum w:abstractNumId="33" w15:restartNumberingAfterBreak="0">
+  <w:abstractNum w:abstractNumId="34" w15:restartNumberingAfterBreak="0">
     <w:nsid w:val="76353265"/>
     <w:multiLevelType w:val="hybridMultilevel"/>
     <w:tmpl w:val="4FE2E6AC"/>
@@ -10238,7 +9935,7 @@
       </w:pPr>
     </w:lvl>
   </w:abstractNum>
-  <w:abstractNum w:abstractNumId="34" w15:restartNumberingAfterBreak="0">
+  <w:abstractNum w:abstractNumId="35" w15:restartNumberingAfterBreak="0">
     <w:nsid w:val="77275B5F"/>
     <w:multiLevelType w:val="hybridMultilevel"/>
     <w:tmpl w:val="14960F86"/>
@@ -10354,7 +10051,7 @@
       </w:pPr>
     </w:lvl>
   </w:abstractNum>
-  <w:abstractNum w:abstractNumId="35" w15:restartNumberingAfterBreak="0">
+  <w:abstractNum w:abstractNumId="36" w15:restartNumberingAfterBreak="0">
     <w:nsid w:val="7BA53066"/>
     <w:multiLevelType w:val="hybridMultilevel"/>
     <w:tmpl w:val="CCC8BDB4"/>
@@ -10494,7 +10191,7 @@
       </w:rPr>
     </w:lvl>
   </w:abstractNum>
-  <w:abstractNum w:abstractNumId="36" w15:restartNumberingAfterBreak="0">
+  <w:abstractNum w:abstractNumId="37" w15:restartNumberingAfterBreak="0">
     <w:nsid w:val="7C4E2235"/>
     <w:multiLevelType w:val="hybridMultilevel"/>
     <w:tmpl w:val="C86ECA70"/>
@@ -10607,7 +10304,7 @@
       </w:rPr>
     </w:lvl>
   </w:abstractNum>
-  <w:abstractNum w:abstractNumId="37" w15:restartNumberingAfterBreak="0">
+  <w:abstractNum w:abstractNumId="38" w15:restartNumberingAfterBreak="0">
     <w:nsid w:val="7CE40E1A"/>
     <w:multiLevelType w:val="hybridMultilevel"/>
     <w:tmpl w:val="98B4C64C"/>
@@ -10728,94 +10425,94 @@
     <w:abstractNumId w:val="6"/>
   </w:num>
   <w:num w:numId="2" w16cid:durableId="1033116219">
-    <w:abstractNumId w:val="19"/>
+    <w:abstractNumId w:val="20"/>
   </w:num>
   <w:num w:numId="3" w16cid:durableId="1195999227">
-    <w:abstractNumId w:val="33"/>
+    <w:abstractNumId w:val="34"/>
   </w:num>
   <w:num w:numId="4" w16cid:durableId="1733775623">
-    <w:abstractNumId w:val="23"/>
+    <w:abstractNumId w:val="24"/>
   </w:num>
   <w:num w:numId="5" w16cid:durableId="98794203">
     <w:abstractNumId w:val="3"/>
   </w:num>
   <w:num w:numId="6" w16cid:durableId="1720665658">
-    <w:abstractNumId w:val="20"/>
+    <w:abstractNumId w:val="21"/>
   </w:num>
   <w:num w:numId="7" w16cid:durableId="1989285697">
-    <w:abstractNumId w:val="25"/>
+    <w:abstractNumId w:val="26"/>
   </w:num>
   <w:num w:numId="8" w16cid:durableId="1421294202">
-    <w:abstractNumId w:val="10"/>
+    <w:abstractNumId w:val="11"/>
   </w:num>
   <w:num w:numId="9" w16cid:durableId="1088698954">
-    <w:abstractNumId w:val="18"/>
+    <w:abstractNumId w:val="19"/>
   </w:num>
   <w:num w:numId="10" w16cid:durableId="1348289090">
     <w:abstractNumId w:val="0"/>
   </w:num>
   <w:num w:numId="11" w16cid:durableId="315770132">
-    <w:abstractNumId w:val="37"/>
+    <w:abstractNumId w:val="38"/>
   </w:num>
   <w:num w:numId="12" w16cid:durableId="482235249">
+    <w:abstractNumId w:val="23"/>
+  </w:num>
+  <w:num w:numId="13" w16cid:durableId="1605923325">
+    <w:abstractNumId w:val="17"/>
+  </w:num>
+  <w:num w:numId="14" w16cid:durableId="1764105222">
+    <w:abstractNumId w:val="13"/>
+  </w:num>
+  <w:num w:numId="15" w16cid:durableId="1876891443">
+    <w:abstractNumId w:val="15"/>
+  </w:num>
+  <w:num w:numId="16" w16cid:durableId="1137838543">
+    <w:abstractNumId w:val="12"/>
+  </w:num>
+  <w:num w:numId="17" w16cid:durableId="465272256">
     <w:abstractNumId w:val="22"/>
   </w:num>
-  <w:num w:numId="13" w16cid:durableId="1605923325">
-    <w:abstractNumId w:val="16"/>
-  </w:num>
-  <w:num w:numId="14" w16cid:durableId="1764105222">
-    <w:abstractNumId w:val="12"/>
-  </w:num>
-  <w:num w:numId="15" w16cid:durableId="1876891443">
-    <w:abstractNumId w:val="14"/>
-  </w:num>
-  <w:num w:numId="16" w16cid:durableId="1137838543">
-    <w:abstractNumId w:val="11"/>
-  </w:num>
-  <w:num w:numId="17" w16cid:durableId="465272256">
-    <w:abstractNumId w:val="21"/>
-  </w:num>
   <w:num w:numId="18" w16cid:durableId="1316101636">
-    <w:abstractNumId w:val="34"/>
+    <w:abstractNumId w:val="35"/>
   </w:num>
   <w:num w:numId="19" w16cid:durableId="733815907">
-    <w:abstractNumId w:val="32"/>
+    <w:abstractNumId w:val="33"/>
   </w:num>
   <w:num w:numId="20" w16cid:durableId="1636058322">
-    <w:abstractNumId w:val="30"/>
+    <w:abstractNumId w:val="31"/>
   </w:num>
   <w:num w:numId="21" w16cid:durableId="1866361021">
+    <w:abstractNumId w:val="28"/>
+  </w:num>
+  <w:num w:numId="22" w16cid:durableId="2116289149">
     <w:abstractNumId w:val="27"/>
   </w:num>
-  <w:num w:numId="22" w16cid:durableId="2116289149">
-    <w:abstractNumId w:val="26"/>
-  </w:num>
   <w:num w:numId="23" w16cid:durableId="1945069614">
-    <w:abstractNumId w:val="17"/>
+    <w:abstractNumId w:val="18"/>
   </w:num>
   <w:num w:numId="24" w16cid:durableId="1438406259">
     <w:abstractNumId w:val="1"/>
   </w:num>
   <w:num w:numId="25" w16cid:durableId="413821893">
-    <w:abstractNumId w:val="35"/>
+    <w:abstractNumId w:val="36"/>
   </w:num>
   <w:num w:numId="26" w16cid:durableId="2044819352">
-    <w:abstractNumId w:val="9"/>
+    <w:abstractNumId w:val="10"/>
   </w:num>
   <w:num w:numId="27" w16cid:durableId="486094363">
     <w:abstractNumId w:val="5"/>
   </w:num>
   <w:num w:numId="28" w16cid:durableId="314917381">
-    <w:abstractNumId w:val="31"/>
+    <w:abstractNumId w:val="32"/>
   </w:num>
   <w:num w:numId="29" w16cid:durableId="1543594371">
-    <w:abstractNumId w:val="13"/>
+    <w:abstractNumId w:val="14"/>
   </w:num>
   <w:num w:numId="30" w16cid:durableId="95102857">
-    <w:abstractNumId w:val="29"/>
+    <w:abstractNumId w:val="30"/>
   </w:num>
   <w:num w:numId="31" w16cid:durableId="54816229">
-    <w:abstractNumId w:val="15"/>
+    <w:abstractNumId w:val="16"/>
   </w:num>
   <w:num w:numId="32" w16cid:durableId="1355574742">
     <w:abstractNumId w:val="7"/>
@@ -10827,16 +10524,19 @@
     <w:abstractNumId w:val="2"/>
   </w:num>
   <w:num w:numId="35" w16cid:durableId="1527717898">
-    <w:abstractNumId w:val="28"/>
+    <w:abstractNumId w:val="29"/>
   </w:num>
   <w:num w:numId="36" w16cid:durableId="1197696510">
-    <w:abstractNumId w:val="24"/>
+    <w:abstractNumId w:val="25"/>
   </w:num>
   <w:num w:numId="37" w16cid:durableId="538666109">
-    <w:abstractNumId w:val="36"/>
+    <w:abstractNumId w:val="37"/>
   </w:num>
   <w:num w:numId="38" w16cid:durableId="165291124">
     <w:abstractNumId w:val="4"/>
+  </w:num>
+  <w:num w:numId="39" w16cid:durableId="19819414">
+    <w:abstractNumId w:val="9"/>
   </w:num>
   <w:numIdMacAtCleanup w:val="20"/>
 </w:numbering>

</xml_diff>